<commit_message>
updates front-end architecture image from Riad
</commit_message>
<xml_diff>
--- a/app/Blueprint/doc/Blueprint Web Application Design.docx
+++ b/app/Blueprint/doc/Blueprint Web Application Design.docx
@@ -2598,7 +2598,7 @@
     </w:p>
     <w:p>
       <w:r>
-        <w:object w:dxaOrig="11025" w:dyaOrig="13365">
+        <w:object w:dxaOrig="10080" w:dyaOrig="12990">
           <v:shapetype id="_x0000_t75" coordsize="21600,21600" o:spt="75" o:preferrelative="t" path="m@4@5l@4@11@9@11@9@5xe" filled="f" stroked="f">
             <v:stroke joinstyle="miter"/>
             <v:formulas>
@@ -2618,10 +2618,10 @@
             <v:path o:extrusionok="f" gradientshapeok="t" o:connecttype="rect"/>
             <o:lock v:ext="edit" aspectratio="t"/>
           </v:shapetype>
-          <v:shape id="_x0000_i1025" type="#_x0000_t75" style="width:467.25pt;height:567pt" o:ole="">
+          <v:shape id="_x0000_i1025" type="#_x0000_t75" style="width:467.45pt;height:602.85pt" o:ole="">
             <v:imagedata r:id="rId9" o:title=""/>
           </v:shape>
-          <o:OLEObject Type="Embed" ProgID="Visio.Drawing.15" ShapeID="_x0000_i1025" DrawAspect="Content" ObjectID="_1505827884" r:id="rId10"/>
+          <o:OLEObject Type="Embed" ProgID="Visio.Drawing.15" ShapeID="_x0000_i1025" DrawAspect="Content" ObjectID="_1507454738" r:id="rId10"/>
         </w:object>
       </w:r>
     </w:p>
@@ -3958,6 +3958,19 @@
     <w:p>
       <w:pPr>
         <w:pStyle w:val="ListParagraph"/>
+        <w:numPr>
+          <w:ilvl w:val="0"/>
+          <w:numId w:val="25"/>
+        </w:numPr>
+        <w:jc w:val="both"/>
+      </w:pPr>
+      <w:r>
+        <w:t>Built-in OData support</w:t>
+      </w:r>
+    </w:p>
+    <w:p>
+      <w:pPr>
+        <w:pStyle w:val="ListParagraph"/>
         <w:jc w:val="both"/>
       </w:pPr>
     </w:p>
@@ -4081,9 +4094,12 @@
           <w:numId w:val="24"/>
         </w:numPr>
         <w:jc w:val="both"/>
-      </w:pPr>
-      <w:bookmarkStart w:id="20" w:name="_GoBack"/>
-      <w:bookmarkEnd w:id="20"/>
+        <w:rPr>
+          <w:rStyle w:val="Hyperlink"/>
+          <w:color w:val="auto"/>
+          <w:u w:val="none"/>
+        </w:rPr>
+      </w:pPr>
       <w:r>
         <w:t xml:space="preserve">Kendo-UI grid: </w:t>
       </w:r>
@@ -4099,6 +4115,23 @@
     <w:p>
       <w:pPr>
         <w:pStyle w:val="ListParagraph"/>
+        <w:numPr>
+          <w:ilvl w:val="0"/>
+          <w:numId w:val="24"/>
+        </w:numPr>
+        <w:jc w:val="both"/>
+      </w:pPr>
+      <w:bookmarkStart w:id="20" w:name="_GoBack"/>
+      <w:r>
+        <w:t xml:space="preserve">Others: </w:t>
+      </w:r>
+      <w:r>
+        <w:t>DevExtreme Web, Syncfusion HTML5 controls, Infragistics HTML5 controls, OpenUI5, JayData, Breeze.js, datajs, ODataJS, angular-odata</w:t>
+      </w:r>
+    </w:p>
+    <w:bookmarkEnd w:id="20"/>
+    <w:p>
+      <w:pPr>
         <w:jc w:val="both"/>
       </w:pPr>
     </w:p>
@@ -4385,7 +4418,7 @@
   <w:abstractNum w:abstractNumId="2" w15:restartNumberingAfterBreak="0">
     <w:nsid w:val="21126596"/>
     <w:multiLevelType w:val="hybridMultilevel"/>
-    <w:tmpl w:val="F65E1E8A"/>
+    <w:tmpl w:val="DA904036"/>
     <w:lvl w:ilvl="0" w:tplc="04090001">
       <w:start w:val="1"/>
       <w:numFmt w:val="bullet"/>
@@ -7310,7 +7343,7 @@
 </file>
 
 <file path=customXml/itemProps2.xml><?xml version="1.0" encoding="utf-8"?>
-<ds:datastoreItem xmlns:ds="http://schemas.openxmlformats.org/officeDocument/2006/customXml" ds:itemID="{442210A0-F5EB-49A2-883B-184B01C942DE}">
+<ds:datastoreItem xmlns:ds="http://schemas.openxmlformats.org/officeDocument/2006/customXml" ds:itemID="{E2309969-C2DA-4FB6-B4D9-A0C1CC151A76}">
   <ds:schemaRefs>
     <ds:schemaRef ds:uri="http://schemas.openxmlformats.org/officeDocument/2006/bibliography"/>
   </ds:schemaRefs>

</xml_diff>

<commit_message>
updates nova document adding details for prototypes
</commit_message>
<xml_diff>
--- a/app/Blueprint/doc/Blueprint Web Application Design.docx
+++ b/app/Blueprint/doc/Blueprint Web Application Design.docx
@@ -25,10 +25,115 @@
         <w:t>Blue</w:t>
       </w:r>
       <w:r>
-        <w:t>print Web Application Design</w:t>
-      </w:r>
-    </w:p>
-    <w:p/>
+        <w:t xml:space="preserve">print Web Application </w:t>
+      </w:r>
+      <w:r>
+        <w:t>a.k.a Nova</w:t>
+      </w:r>
+    </w:p>
+    <w:p>
+      <w:pPr>
+        <w:pStyle w:val="Title"/>
+        <w:rPr>
+          <w:sz w:val="44"/>
+          <w:szCs w:val="44"/>
+        </w:rPr>
+      </w:pPr>
+      <w:r>
+        <w:rPr>
+          <w:sz w:val="44"/>
+          <w:szCs w:val="44"/>
+        </w:rPr>
+        <w:t xml:space="preserve">Requirements </w:t>
+      </w:r>
+      <w:r>
+        <w:rPr>
+          <w:sz w:val="44"/>
+          <w:szCs w:val="44"/>
+        </w:rPr>
+        <w:t>/</w:t>
+      </w:r>
+      <w:r>
+        <w:rPr>
+          <w:sz w:val="44"/>
+          <w:szCs w:val="44"/>
+        </w:rPr>
+        <w:t xml:space="preserve"> High</w:t>
+      </w:r>
+      <w:r>
+        <w:rPr>
+          <w:sz w:val="44"/>
+          <w:szCs w:val="44"/>
+        </w:rPr>
+        <w:t>-</w:t>
+      </w:r>
+      <w:r>
+        <w:rPr>
+          <w:sz w:val="44"/>
+          <w:szCs w:val="44"/>
+        </w:rPr>
+        <w:t xml:space="preserve">level </w:t>
+      </w:r>
+      <w:r>
+        <w:rPr>
+          <w:sz w:val="44"/>
+          <w:szCs w:val="44"/>
+        </w:rPr>
+        <w:t>Design</w:t>
+      </w:r>
+      <w:r>
+        <w:rPr>
+          <w:sz w:val="44"/>
+          <w:szCs w:val="44"/>
+        </w:rPr>
+        <w:t xml:space="preserve"> / Architecture </w:t>
+      </w:r>
+    </w:p>
+    <w:p>
+      <w:pPr>
+        <w:pStyle w:val="Title"/>
+        <w:jc w:val="right"/>
+        <w:rPr>
+          <w:sz w:val="40"/>
+          <w:szCs w:val="40"/>
+        </w:rPr>
+      </w:pPr>
+      <w:r>
+        <w:rPr>
+          <w:sz w:val="40"/>
+          <w:szCs w:val="40"/>
+        </w:rPr>
+        <w:t xml:space="preserve">… </w:t>
+      </w:r>
+      <w:r>
+        <w:rPr>
+          <w:sz w:val="40"/>
+          <w:szCs w:val="40"/>
+        </w:rPr>
+        <w:t>M</w:t>
+      </w:r>
+      <w:r>
+        <w:rPr>
+          <w:sz w:val="40"/>
+          <w:szCs w:val="40"/>
+        </w:rPr>
+        <w:t xml:space="preserve">y </w:t>
+      </w:r>
+      <w:r>
+        <w:rPr>
+          <w:sz w:val="40"/>
+          <w:szCs w:val="40"/>
+        </w:rPr>
+        <w:t>T</w:t>
+      </w:r>
+      <w:r>
+        <w:rPr>
+          <w:sz w:val="40"/>
+          <w:szCs w:val="40"/>
+        </w:rPr>
+        <w:t>houghts</w:t>
+      </w:r>
+    </w:p>
     <w:p>
       <w:pPr>
         <w:pStyle w:val="Title"/>
@@ -59,7 +164,10 @@
     <w:p/>
     <w:p>
       <w:r>
-        <w:t>Version: first draft - in progress</w:t>
+        <w:t xml:space="preserve">Version: </w:t>
+      </w:r>
+      <w:r>
+        <w:t>1.0</w:t>
       </w:r>
     </w:p>
     <w:p>
@@ -67,16 +175,22 @@
         <w:t>Author</w:t>
       </w:r>
       <w:r>
+        <w:t>(</w:t>
+      </w:r>
+      <w:r>
         <w:t>s</w:t>
       </w:r>
       <w:r>
+        <w:t>)</w:t>
+      </w:r>
+      <w:r>
         <w:t xml:space="preserve">: </w:t>
       </w:r>
       <w:r>
         <w:t>Pegah Tabrizi</w:t>
       </w:r>
       <w:r>
-        <w:t xml:space="preserve"> &amp; Riad Baghbanli</w:t>
+        <w:t xml:space="preserve"> </w:t>
       </w:r>
     </w:p>
     <w:p>
@@ -119,7 +233,12 @@
             <w:pStyle w:val="TOCHeading"/>
           </w:pPr>
           <w:r>
-            <w:t>Table of Contents</w:t>
+            <w:t>Table of Conten</w:t>
+          </w:r>
+          <w:bookmarkStart w:id="0" w:name="_GoBack"/>
+          <w:bookmarkEnd w:id="0"/>
+          <w:r>
+            <w:t>ts</w:t>
           </w:r>
         </w:p>
         <w:p>
@@ -142,7 +261,7 @@
           <w:r>
             <w:fldChar w:fldCharType="separate"/>
           </w:r>
-          <w:hyperlink w:anchor="_Toc431206006" w:history="1">
+          <w:hyperlink w:anchor="_Toc440557716" w:history="1">
             <w:r>
               <w:rPr>
                 <w:rStyle w:val="Hyperlink"/>
@@ -169,7 +288,7 @@
                 <w:noProof/>
                 <w:webHidden/>
               </w:rPr>
-              <w:instrText xml:space="preserve"> PAGEREF _Toc431206006 \h </w:instrText>
+              <w:instrText xml:space="preserve"> PAGEREF _Toc440557716 \h </w:instrText>
             </w:r>
             <w:r>
               <w:rPr>
@@ -211,7 +330,7 @@
               <w:lang w:eastAsia="en-US"/>
             </w:rPr>
           </w:pPr>
-          <w:hyperlink w:anchor="_Toc431206007" w:history="1">
+          <w:hyperlink w:anchor="_Toc440557717" w:history="1">
             <w:r>
               <w:rPr>
                 <w:rStyle w:val="Hyperlink"/>
@@ -238,7 +357,7 @@
                 <w:noProof/>
                 <w:webHidden/>
               </w:rPr>
-              <w:instrText xml:space="preserve"> PAGEREF _Toc431206007 \h </w:instrText>
+              <w:instrText xml:space="preserve"> PAGEREF _Toc440557717 \h </w:instrText>
             </w:r>
             <w:r>
               <w:rPr>
@@ -280,7 +399,7 @@
               <w:lang w:eastAsia="en-US"/>
             </w:rPr>
           </w:pPr>
-          <w:hyperlink w:anchor="_Toc431206008" w:history="1">
+          <w:hyperlink w:anchor="_Toc440557718" w:history="1">
             <w:r>
               <w:rPr>
                 <w:rStyle w:val="Hyperlink"/>
@@ -307,7 +426,7 @@
                 <w:noProof/>
                 <w:webHidden/>
               </w:rPr>
-              <w:instrText xml:space="preserve"> PAGEREF _Toc431206008 \h </w:instrText>
+              <w:instrText xml:space="preserve"> PAGEREF _Toc440557718 \h </w:instrText>
             </w:r>
             <w:r>
               <w:rPr>
@@ -328,6 +447,75 @@
                 <w:webHidden/>
               </w:rPr>
               <w:t>3</w:t>
+            </w:r>
+            <w:r>
+              <w:rPr>
+                <w:noProof/>
+                <w:webHidden/>
+              </w:rPr>
+              <w:fldChar w:fldCharType="end"/>
+            </w:r>
+          </w:hyperlink>
+        </w:p>
+        <w:p>
+          <w:pPr>
+            <w:pStyle w:val="TOC1"/>
+            <w:tabs>
+              <w:tab w:val="right" w:leader="dot" w:pos="9350"/>
+            </w:tabs>
+            <w:rPr>
+              <w:noProof/>
+              <w:lang w:eastAsia="en-US"/>
+            </w:rPr>
+          </w:pPr>
+          <w:hyperlink w:anchor="_Toc440557719" w:history="1">
+            <w:r>
+              <w:rPr>
+                <w:rStyle w:val="Hyperlink"/>
+                <w:noProof/>
+              </w:rPr>
+              <w:t>User Interface Requirements</w:t>
+            </w:r>
+            <w:r>
+              <w:rPr>
+                <w:noProof/>
+                <w:webHidden/>
+              </w:rPr>
+              <w:tab/>
+            </w:r>
+            <w:r>
+              <w:rPr>
+                <w:noProof/>
+                <w:webHidden/>
+              </w:rPr>
+              <w:fldChar w:fldCharType="begin"/>
+            </w:r>
+            <w:r>
+              <w:rPr>
+                <w:noProof/>
+                <w:webHidden/>
+              </w:rPr>
+              <w:instrText xml:space="preserve"> PAGEREF _Toc440557719 \h </w:instrText>
+            </w:r>
+            <w:r>
+              <w:rPr>
+                <w:noProof/>
+                <w:webHidden/>
+              </w:rPr>
+            </w:r>
+            <w:r>
+              <w:rPr>
+                <w:noProof/>
+                <w:webHidden/>
+              </w:rPr>
+              <w:fldChar w:fldCharType="separate"/>
+            </w:r>
+            <w:r>
+              <w:rPr>
+                <w:noProof/>
+                <w:webHidden/>
+              </w:rPr>
+              <w:t>4</w:t>
             </w:r>
             <w:r>
               <w:rPr>
@@ -349,13 +537,13 @@
               <w:lang w:eastAsia="en-US"/>
             </w:rPr>
           </w:pPr>
-          <w:hyperlink w:anchor="_Toc431206009" w:history="1">
+          <w:hyperlink w:anchor="_Toc440557720" w:history="1">
             <w:r>
               <w:rPr>
                 <w:rStyle w:val="Hyperlink"/>
                 <w:noProof/>
               </w:rPr>
-              <w:t>Frontend Workflow Automation - Bower &amp; Gulp</w:t>
+              <w:t>Layout</w:t>
             </w:r>
             <w:r>
               <w:rPr>
@@ -376,7 +564,7 @@
                 <w:noProof/>
                 <w:webHidden/>
               </w:rPr>
-              <w:instrText xml:space="preserve"> PAGEREF _Toc431206009 \h </w:instrText>
+              <w:instrText xml:space="preserve"> PAGEREF _Toc440557720 \h </w:instrText>
             </w:r>
             <w:r>
               <w:rPr>
@@ -397,6 +585,588 @@
                 <w:webHidden/>
               </w:rPr>
               <w:t>4</w:t>
+            </w:r>
+            <w:r>
+              <w:rPr>
+                <w:noProof/>
+                <w:webHidden/>
+              </w:rPr>
+              <w:fldChar w:fldCharType="end"/>
+            </w:r>
+          </w:hyperlink>
+        </w:p>
+        <w:p>
+          <w:pPr>
+            <w:pStyle w:val="TOC3"/>
+            <w:tabs>
+              <w:tab w:val="right" w:leader="dot" w:pos="9350"/>
+            </w:tabs>
+            <w:rPr>
+              <w:noProof/>
+              <w:lang w:eastAsia="en-US"/>
+            </w:rPr>
+          </w:pPr>
+          <w:hyperlink w:anchor="_Toc440557721" w:history="1">
+            <w:r>
+              <w:rPr>
+                <w:rStyle w:val="Hyperlink"/>
+                <w:noProof/>
+              </w:rPr>
+              <w:t>Features of Layout in Current SilverLight Implementation</w:t>
+            </w:r>
+            <w:r>
+              <w:rPr>
+                <w:noProof/>
+                <w:webHidden/>
+              </w:rPr>
+              <w:tab/>
+            </w:r>
+            <w:r>
+              <w:rPr>
+                <w:noProof/>
+                <w:webHidden/>
+              </w:rPr>
+              <w:fldChar w:fldCharType="begin"/>
+            </w:r>
+            <w:r>
+              <w:rPr>
+                <w:noProof/>
+                <w:webHidden/>
+              </w:rPr>
+              <w:instrText xml:space="preserve"> PAGEREF _Toc440557721 \h </w:instrText>
+            </w:r>
+            <w:r>
+              <w:rPr>
+                <w:noProof/>
+                <w:webHidden/>
+              </w:rPr>
+            </w:r>
+            <w:r>
+              <w:rPr>
+                <w:noProof/>
+                <w:webHidden/>
+              </w:rPr>
+              <w:fldChar w:fldCharType="separate"/>
+            </w:r>
+            <w:r>
+              <w:rPr>
+                <w:noProof/>
+                <w:webHidden/>
+              </w:rPr>
+              <w:t>4</w:t>
+            </w:r>
+            <w:r>
+              <w:rPr>
+                <w:noProof/>
+                <w:webHidden/>
+              </w:rPr>
+              <w:fldChar w:fldCharType="end"/>
+            </w:r>
+          </w:hyperlink>
+        </w:p>
+        <w:p>
+          <w:pPr>
+            <w:pStyle w:val="TOC3"/>
+            <w:tabs>
+              <w:tab w:val="right" w:leader="dot" w:pos="9350"/>
+            </w:tabs>
+            <w:rPr>
+              <w:noProof/>
+              <w:lang w:eastAsia="en-US"/>
+            </w:rPr>
+          </w:pPr>
+          <w:hyperlink w:anchor="_Toc440557722" w:history="1">
+            <w:r>
+              <w:rPr>
+                <w:rStyle w:val="Hyperlink"/>
+                <w:noProof/>
+              </w:rPr>
+              <w:t>Features we are planning to add</w:t>
+            </w:r>
+            <w:r>
+              <w:rPr>
+                <w:noProof/>
+                <w:webHidden/>
+              </w:rPr>
+              <w:tab/>
+            </w:r>
+            <w:r>
+              <w:rPr>
+                <w:noProof/>
+                <w:webHidden/>
+              </w:rPr>
+              <w:fldChar w:fldCharType="begin"/>
+            </w:r>
+            <w:r>
+              <w:rPr>
+                <w:noProof/>
+                <w:webHidden/>
+              </w:rPr>
+              <w:instrText xml:space="preserve"> PAGEREF _Toc440557722 \h </w:instrText>
+            </w:r>
+            <w:r>
+              <w:rPr>
+                <w:noProof/>
+                <w:webHidden/>
+              </w:rPr>
+            </w:r>
+            <w:r>
+              <w:rPr>
+                <w:noProof/>
+                <w:webHidden/>
+              </w:rPr>
+              <w:fldChar w:fldCharType="separate"/>
+            </w:r>
+            <w:r>
+              <w:rPr>
+                <w:noProof/>
+                <w:webHidden/>
+              </w:rPr>
+              <w:t>4</w:t>
+            </w:r>
+            <w:r>
+              <w:rPr>
+                <w:noProof/>
+                <w:webHidden/>
+              </w:rPr>
+              <w:fldChar w:fldCharType="end"/>
+            </w:r>
+          </w:hyperlink>
+        </w:p>
+        <w:p>
+          <w:pPr>
+            <w:pStyle w:val="TOC3"/>
+            <w:tabs>
+              <w:tab w:val="right" w:leader="dot" w:pos="9350"/>
+            </w:tabs>
+            <w:rPr>
+              <w:noProof/>
+              <w:lang w:eastAsia="en-US"/>
+            </w:rPr>
+          </w:pPr>
+          <w:hyperlink w:anchor="_Toc440557723" w:history="1">
+            <w:r>
+              <w:rPr>
+                <w:rStyle w:val="Hyperlink"/>
+                <w:noProof/>
+              </w:rPr>
+              <w:t>Layout Managers from 3</w:t>
+            </w:r>
+            <w:r>
+              <w:rPr>
+                <w:rStyle w:val="Hyperlink"/>
+                <w:noProof/>
+                <w:vertAlign w:val="superscript"/>
+              </w:rPr>
+              <w:t>rd</w:t>
+            </w:r>
+            <w:r>
+              <w:rPr>
+                <w:rStyle w:val="Hyperlink"/>
+                <w:noProof/>
+              </w:rPr>
+              <w:t xml:space="preserve"> Parties</w:t>
+            </w:r>
+            <w:r>
+              <w:rPr>
+                <w:noProof/>
+                <w:webHidden/>
+              </w:rPr>
+              <w:tab/>
+            </w:r>
+            <w:r>
+              <w:rPr>
+                <w:noProof/>
+                <w:webHidden/>
+              </w:rPr>
+              <w:fldChar w:fldCharType="begin"/>
+            </w:r>
+            <w:r>
+              <w:rPr>
+                <w:noProof/>
+                <w:webHidden/>
+              </w:rPr>
+              <w:instrText xml:space="preserve"> PAGEREF _Toc440557723 \h </w:instrText>
+            </w:r>
+            <w:r>
+              <w:rPr>
+                <w:noProof/>
+                <w:webHidden/>
+              </w:rPr>
+            </w:r>
+            <w:r>
+              <w:rPr>
+                <w:noProof/>
+                <w:webHidden/>
+              </w:rPr>
+              <w:fldChar w:fldCharType="separate"/>
+            </w:r>
+            <w:r>
+              <w:rPr>
+                <w:noProof/>
+                <w:webHidden/>
+              </w:rPr>
+              <w:t>5</w:t>
+            </w:r>
+            <w:r>
+              <w:rPr>
+                <w:noProof/>
+                <w:webHidden/>
+              </w:rPr>
+              <w:fldChar w:fldCharType="end"/>
+            </w:r>
+          </w:hyperlink>
+        </w:p>
+        <w:p>
+          <w:pPr>
+            <w:pStyle w:val="TOC2"/>
+            <w:tabs>
+              <w:tab w:val="right" w:leader="dot" w:pos="9350"/>
+            </w:tabs>
+            <w:rPr>
+              <w:noProof/>
+              <w:lang w:eastAsia="en-US"/>
+            </w:rPr>
+          </w:pPr>
+          <w:hyperlink w:anchor="_Toc440557724" w:history="1">
+            <w:r>
+              <w:rPr>
+                <w:rStyle w:val="Hyperlink"/>
+                <w:noProof/>
+              </w:rPr>
+              <w:t>TreeGrid for EditorPanel / Tree for Explorer</w:t>
+            </w:r>
+            <w:r>
+              <w:rPr>
+                <w:noProof/>
+                <w:webHidden/>
+              </w:rPr>
+              <w:tab/>
+            </w:r>
+            <w:r>
+              <w:rPr>
+                <w:noProof/>
+                <w:webHidden/>
+              </w:rPr>
+              <w:fldChar w:fldCharType="begin"/>
+            </w:r>
+            <w:r>
+              <w:rPr>
+                <w:noProof/>
+                <w:webHidden/>
+              </w:rPr>
+              <w:instrText xml:space="preserve"> PAGEREF _Toc440557724 \h </w:instrText>
+            </w:r>
+            <w:r>
+              <w:rPr>
+                <w:noProof/>
+                <w:webHidden/>
+              </w:rPr>
+            </w:r>
+            <w:r>
+              <w:rPr>
+                <w:noProof/>
+                <w:webHidden/>
+              </w:rPr>
+              <w:fldChar w:fldCharType="separate"/>
+            </w:r>
+            <w:r>
+              <w:rPr>
+                <w:noProof/>
+                <w:webHidden/>
+              </w:rPr>
+              <w:t>5</w:t>
+            </w:r>
+            <w:r>
+              <w:rPr>
+                <w:noProof/>
+                <w:webHidden/>
+              </w:rPr>
+              <w:fldChar w:fldCharType="end"/>
+            </w:r>
+          </w:hyperlink>
+        </w:p>
+        <w:p>
+          <w:pPr>
+            <w:pStyle w:val="TOC3"/>
+            <w:tabs>
+              <w:tab w:val="right" w:leader="dot" w:pos="9350"/>
+            </w:tabs>
+            <w:rPr>
+              <w:noProof/>
+              <w:lang w:eastAsia="en-US"/>
+            </w:rPr>
+          </w:pPr>
+          <w:hyperlink w:anchor="_Toc440557725" w:history="1">
+            <w:r>
+              <w:rPr>
+                <w:rStyle w:val="Hyperlink"/>
+                <w:noProof/>
+              </w:rPr>
+              <w:t>Features of TreeGrid in Current SilverLight Implementation</w:t>
+            </w:r>
+            <w:r>
+              <w:rPr>
+                <w:noProof/>
+                <w:webHidden/>
+              </w:rPr>
+              <w:tab/>
+            </w:r>
+            <w:r>
+              <w:rPr>
+                <w:noProof/>
+                <w:webHidden/>
+              </w:rPr>
+              <w:fldChar w:fldCharType="begin"/>
+            </w:r>
+            <w:r>
+              <w:rPr>
+                <w:noProof/>
+                <w:webHidden/>
+              </w:rPr>
+              <w:instrText xml:space="preserve"> PAGEREF _Toc440557725 \h </w:instrText>
+            </w:r>
+            <w:r>
+              <w:rPr>
+                <w:noProof/>
+                <w:webHidden/>
+              </w:rPr>
+            </w:r>
+            <w:r>
+              <w:rPr>
+                <w:noProof/>
+                <w:webHidden/>
+              </w:rPr>
+              <w:fldChar w:fldCharType="separate"/>
+            </w:r>
+            <w:r>
+              <w:rPr>
+                <w:noProof/>
+                <w:webHidden/>
+              </w:rPr>
+              <w:t>5</w:t>
+            </w:r>
+            <w:r>
+              <w:rPr>
+                <w:noProof/>
+                <w:webHidden/>
+              </w:rPr>
+              <w:fldChar w:fldCharType="end"/>
+            </w:r>
+          </w:hyperlink>
+        </w:p>
+        <w:p>
+          <w:pPr>
+            <w:pStyle w:val="TOC3"/>
+            <w:tabs>
+              <w:tab w:val="right" w:leader="dot" w:pos="9350"/>
+            </w:tabs>
+            <w:rPr>
+              <w:noProof/>
+              <w:lang w:eastAsia="en-US"/>
+            </w:rPr>
+          </w:pPr>
+          <w:hyperlink w:anchor="_Toc440557726" w:history="1">
+            <w:r>
+              <w:rPr>
+                <w:rStyle w:val="Hyperlink"/>
+                <w:noProof/>
+              </w:rPr>
+              <w:t>Nice to have features – We might plan to add</w:t>
+            </w:r>
+            <w:r>
+              <w:rPr>
+                <w:noProof/>
+                <w:webHidden/>
+              </w:rPr>
+              <w:tab/>
+            </w:r>
+            <w:r>
+              <w:rPr>
+                <w:noProof/>
+                <w:webHidden/>
+              </w:rPr>
+              <w:fldChar w:fldCharType="begin"/>
+            </w:r>
+            <w:r>
+              <w:rPr>
+                <w:noProof/>
+                <w:webHidden/>
+              </w:rPr>
+              <w:instrText xml:space="preserve"> PAGEREF _Toc440557726 \h </w:instrText>
+            </w:r>
+            <w:r>
+              <w:rPr>
+                <w:noProof/>
+                <w:webHidden/>
+              </w:rPr>
+            </w:r>
+            <w:r>
+              <w:rPr>
+                <w:noProof/>
+                <w:webHidden/>
+              </w:rPr>
+              <w:fldChar w:fldCharType="separate"/>
+            </w:r>
+            <w:r>
+              <w:rPr>
+                <w:noProof/>
+                <w:webHidden/>
+              </w:rPr>
+              <w:t>6</w:t>
+            </w:r>
+            <w:r>
+              <w:rPr>
+                <w:noProof/>
+                <w:webHidden/>
+              </w:rPr>
+              <w:fldChar w:fldCharType="end"/>
+            </w:r>
+          </w:hyperlink>
+        </w:p>
+        <w:p>
+          <w:pPr>
+            <w:pStyle w:val="TOC3"/>
+            <w:tabs>
+              <w:tab w:val="right" w:leader="dot" w:pos="9350"/>
+            </w:tabs>
+            <w:rPr>
+              <w:noProof/>
+              <w:lang w:eastAsia="en-US"/>
+            </w:rPr>
+          </w:pPr>
+          <w:hyperlink w:anchor="_Toc440557727" w:history="1">
+            <w:r>
+              <w:rPr>
+                <w:rStyle w:val="Hyperlink"/>
+                <w:noProof/>
+              </w:rPr>
+              <w:t>AngularJs TreeGrids from 3</w:t>
+            </w:r>
+            <w:r>
+              <w:rPr>
+                <w:rStyle w:val="Hyperlink"/>
+                <w:noProof/>
+                <w:vertAlign w:val="superscript"/>
+              </w:rPr>
+              <w:t>rd</w:t>
+            </w:r>
+            <w:r>
+              <w:rPr>
+                <w:rStyle w:val="Hyperlink"/>
+                <w:noProof/>
+              </w:rPr>
+              <w:t xml:space="preserve"> Parties</w:t>
+            </w:r>
+            <w:r>
+              <w:rPr>
+                <w:noProof/>
+                <w:webHidden/>
+              </w:rPr>
+              <w:tab/>
+            </w:r>
+            <w:r>
+              <w:rPr>
+                <w:noProof/>
+                <w:webHidden/>
+              </w:rPr>
+              <w:fldChar w:fldCharType="begin"/>
+            </w:r>
+            <w:r>
+              <w:rPr>
+                <w:noProof/>
+                <w:webHidden/>
+              </w:rPr>
+              <w:instrText xml:space="preserve"> PAGEREF _Toc440557727 \h </w:instrText>
+            </w:r>
+            <w:r>
+              <w:rPr>
+                <w:noProof/>
+                <w:webHidden/>
+              </w:rPr>
+            </w:r>
+            <w:r>
+              <w:rPr>
+                <w:noProof/>
+                <w:webHidden/>
+              </w:rPr>
+              <w:fldChar w:fldCharType="separate"/>
+            </w:r>
+            <w:r>
+              <w:rPr>
+                <w:noProof/>
+                <w:webHidden/>
+              </w:rPr>
+              <w:t>7</w:t>
+            </w:r>
+            <w:r>
+              <w:rPr>
+                <w:noProof/>
+                <w:webHidden/>
+              </w:rPr>
+              <w:fldChar w:fldCharType="end"/>
+            </w:r>
+          </w:hyperlink>
+        </w:p>
+        <w:p>
+          <w:pPr>
+            <w:pStyle w:val="TOC2"/>
+            <w:tabs>
+              <w:tab w:val="right" w:leader="dot" w:pos="9350"/>
+            </w:tabs>
+            <w:rPr>
+              <w:noProof/>
+              <w:lang w:eastAsia="en-US"/>
+            </w:rPr>
+          </w:pPr>
+          <w:hyperlink w:anchor="_Toc440557728" w:history="1">
+            <w:r>
+              <w:rPr>
+                <w:rStyle w:val="Hyperlink"/>
+                <w:noProof/>
+              </w:rPr>
+              <w:t>Other JS Libraries</w:t>
+            </w:r>
+            <w:r>
+              <w:rPr>
+                <w:noProof/>
+                <w:webHidden/>
+              </w:rPr>
+              <w:tab/>
+            </w:r>
+            <w:r>
+              <w:rPr>
+                <w:noProof/>
+                <w:webHidden/>
+              </w:rPr>
+              <w:fldChar w:fldCharType="begin"/>
+            </w:r>
+            <w:r>
+              <w:rPr>
+                <w:noProof/>
+                <w:webHidden/>
+              </w:rPr>
+              <w:instrText xml:space="preserve"> PAGEREF _Toc440557728 \h </w:instrText>
+            </w:r>
+            <w:r>
+              <w:rPr>
+                <w:noProof/>
+                <w:webHidden/>
+              </w:rPr>
+            </w:r>
+            <w:r>
+              <w:rPr>
+                <w:noProof/>
+                <w:webHidden/>
+              </w:rPr>
+              <w:fldChar w:fldCharType="separate"/>
+            </w:r>
+            <w:r>
+              <w:rPr>
+                <w:noProof/>
+                <w:webHidden/>
+              </w:rPr>
+              <w:t>7</w:t>
             </w:r>
             <w:r>
               <w:rPr>
@@ -418,13 +1188,13 @@
               <w:lang w:eastAsia="en-US"/>
             </w:rPr>
           </w:pPr>
-          <w:hyperlink w:anchor="_Toc431206010" w:history="1">
+          <w:hyperlink w:anchor="_Toc440557729" w:history="1">
             <w:r>
               <w:rPr>
                 <w:rStyle w:val="Hyperlink"/>
                 <w:noProof/>
               </w:rPr>
-              <w:t>Blueprint High Level Components</w:t>
+              <w:t>Frontend Workflow Automation - Bower &amp; Gulp</w:t>
             </w:r>
             <w:r>
               <w:rPr>
@@ -445,7 +1215,7 @@
                 <w:noProof/>
                 <w:webHidden/>
               </w:rPr>
-              <w:instrText xml:space="preserve"> PAGEREF _Toc431206010 \h </w:instrText>
+              <w:instrText xml:space="preserve"> PAGEREF _Toc440557729 \h </w:instrText>
             </w:r>
             <w:r>
               <w:rPr>
@@ -465,7 +1235,7 @@
                 <w:noProof/>
                 <w:webHidden/>
               </w:rPr>
-              <w:t>4</w:t>
+              <w:t>7</w:t>
             </w:r>
             <w:r>
               <w:rPr>
@@ -487,13 +1257,13 @@
               <w:lang w:eastAsia="en-US"/>
             </w:rPr>
           </w:pPr>
-          <w:hyperlink w:anchor="_Toc431206011" w:history="1">
+          <w:hyperlink w:anchor="_Toc440557730" w:history="1">
             <w:r>
               <w:rPr>
                 <w:rStyle w:val="Hyperlink"/>
                 <w:noProof/>
               </w:rPr>
-              <w:t>Application Administration Views</w:t>
+              <w:t>Bower</w:t>
             </w:r>
             <w:r>
               <w:rPr>
@@ -514,7 +1284,7 @@
                 <w:noProof/>
                 <w:webHidden/>
               </w:rPr>
-              <w:instrText xml:space="preserve"> PAGEREF _Toc431206011 \h </w:instrText>
+              <w:instrText xml:space="preserve"> PAGEREF _Toc440557730 \h </w:instrText>
             </w:r>
             <w:r>
               <w:rPr>
@@ -534,7 +1304,7 @@
                 <w:noProof/>
                 <w:webHidden/>
               </w:rPr>
-              <w:t>4</w:t>
+              <w:t>7</w:t>
             </w:r>
             <w:r>
               <w:rPr>
@@ -556,13 +1326,13 @@
               <w:lang w:eastAsia="en-US"/>
             </w:rPr>
           </w:pPr>
-          <w:hyperlink w:anchor="_Toc431206012" w:history="1">
+          <w:hyperlink w:anchor="_Toc440557731" w:history="1">
             <w:r>
               <w:rPr>
                 <w:rStyle w:val="Hyperlink"/>
                 <w:noProof/>
               </w:rPr>
-              <w:t>Project Administration Views</w:t>
+              <w:t>Gulp</w:t>
             </w:r>
             <w:r>
               <w:rPr>
@@ -583,7 +1353,7 @@
                 <w:noProof/>
                 <w:webHidden/>
               </w:rPr>
-              <w:instrText xml:space="preserve"> PAGEREF _Toc431206012 \h </w:instrText>
+              <w:instrText xml:space="preserve"> PAGEREF _Toc440557731 \h </w:instrText>
             </w:r>
             <w:r>
               <w:rPr>
@@ -603,7 +1373,76 @@
                 <w:noProof/>
                 <w:webHidden/>
               </w:rPr>
-              <w:t>4</w:t>
+              <w:t>8</w:t>
+            </w:r>
+            <w:r>
+              <w:rPr>
+                <w:noProof/>
+                <w:webHidden/>
+              </w:rPr>
+              <w:fldChar w:fldCharType="end"/>
+            </w:r>
+          </w:hyperlink>
+        </w:p>
+        <w:p>
+          <w:pPr>
+            <w:pStyle w:val="TOC1"/>
+            <w:tabs>
+              <w:tab w:val="right" w:leader="dot" w:pos="9350"/>
+            </w:tabs>
+            <w:rPr>
+              <w:noProof/>
+              <w:lang w:eastAsia="en-US"/>
+            </w:rPr>
+          </w:pPr>
+          <w:hyperlink w:anchor="_Toc440557732" w:history="1">
+            <w:r>
+              <w:rPr>
+                <w:rStyle w:val="Hyperlink"/>
+                <w:noProof/>
+              </w:rPr>
+              <w:t>Nova prototype</w:t>
+            </w:r>
+            <w:r>
+              <w:rPr>
+                <w:noProof/>
+                <w:webHidden/>
+              </w:rPr>
+              <w:tab/>
+            </w:r>
+            <w:r>
+              <w:rPr>
+                <w:noProof/>
+                <w:webHidden/>
+              </w:rPr>
+              <w:fldChar w:fldCharType="begin"/>
+            </w:r>
+            <w:r>
+              <w:rPr>
+                <w:noProof/>
+                <w:webHidden/>
+              </w:rPr>
+              <w:instrText xml:space="preserve"> PAGEREF _Toc440557732 \h </w:instrText>
+            </w:r>
+            <w:r>
+              <w:rPr>
+                <w:noProof/>
+                <w:webHidden/>
+              </w:rPr>
+            </w:r>
+            <w:r>
+              <w:rPr>
+                <w:noProof/>
+                <w:webHidden/>
+              </w:rPr>
+              <w:fldChar w:fldCharType="separate"/>
+            </w:r>
+            <w:r>
+              <w:rPr>
+                <w:noProof/>
+                <w:webHidden/>
+              </w:rPr>
+              <w:t>9</w:t>
             </w:r>
             <w:r>
               <w:rPr>
@@ -625,13 +1464,13 @@
               <w:lang w:eastAsia="en-US"/>
             </w:rPr>
           </w:pPr>
-          <w:hyperlink w:anchor="_Toc431206013" w:history="1">
+          <w:hyperlink w:anchor="_Toc440557733" w:history="1">
             <w:r>
               <w:rPr>
                 <w:rStyle w:val="Hyperlink"/>
                 <w:noProof/>
               </w:rPr>
-              <w:t>Artifact Management Views</w:t>
+              <w:t>Using KendoUI</w:t>
             </w:r>
             <w:r>
               <w:rPr>
@@ -652,7 +1491,7 @@
                 <w:noProof/>
                 <w:webHidden/>
               </w:rPr>
-              <w:instrText xml:space="preserve"> PAGEREF _Toc431206013 \h </w:instrText>
+              <w:instrText xml:space="preserve"> PAGEREF _Toc440557733 \h </w:instrText>
             </w:r>
             <w:r>
               <w:rPr>
@@ -672,7 +1511,7 @@
                 <w:noProof/>
                 <w:webHidden/>
               </w:rPr>
-              <w:t>4</w:t>
+              <w:t>10</w:t>
             </w:r>
             <w:r>
               <w:rPr>
@@ -694,13 +1533,13 @@
               <w:lang w:eastAsia="en-US"/>
             </w:rPr>
           </w:pPr>
-          <w:hyperlink w:anchor="_Toc431206014" w:history="1">
+          <w:hyperlink w:anchor="_Toc440557734" w:history="1">
             <w:r>
               <w:rPr>
                 <w:rStyle w:val="Hyperlink"/>
                 <w:noProof/>
               </w:rPr>
-              <w:t>Activity Simulation Views</w:t>
+              <w:t>Using open-source components such as jquery-layout, bootstrap, jstree</w:t>
             </w:r>
             <w:r>
               <w:rPr>
@@ -721,7 +1560,7 @@
                 <w:noProof/>
                 <w:webHidden/>
               </w:rPr>
-              <w:instrText xml:space="preserve"> PAGEREF _Toc431206014 \h </w:instrText>
+              <w:instrText xml:space="preserve"> PAGEREF _Toc440557734 \h </w:instrText>
             </w:r>
             <w:r>
               <w:rPr>
@@ -741,7 +1580,7 @@
                 <w:noProof/>
                 <w:webHidden/>
               </w:rPr>
-              <w:t>4</w:t>
+              <w:t>10</w:t>
             </w:r>
             <w:r>
               <w:rPr>
@@ -763,13 +1602,13 @@
               <w:lang w:eastAsia="en-US"/>
             </w:rPr>
           </w:pPr>
-          <w:hyperlink w:anchor="_Toc431206015" w:history="1">
+          <w:hyperlink w:anchor="_Toc440557735" w:history="1">
             <w:r>
               <w:rPr>
                 <w:rStyle w:val="Hyperlink"/>
                 <w:noProof/>
               </w:rPr>
-              <w:t>Baseline Review Views</w:t>
+              <w:t>Using a bootstrap admin template</w:t>
             </w:r>
             <w:r>
               <w:rPr>
@@ -790,7 +1629,7 @@
                 <w:noProof/>
                 <w:webHidden/>
               </w:rPr>
-              <w:instrText xml:space="preserve"> PAGEREF _Toc431206015 \h </w:instrText>
+              <w:instrText xml:space="preserve"> PAGEREF _Toc440557735 \h </w:instrText>
             </w:r>
             <w:r>
               <w:rPr>
@@ -810,7 +1649,7 @@
                 <w:noProof/>
                 <w:webHidden/>
               </w:rPr>
-              <w:t>4</w:t>
+              <w:t>11</w:t>
             </w:r>
             <w:r>
               <w:rPr>
@@ -832,13 +1671,13 @@
               <w:lang w:eastAsia="en-US"/>
             </w:rPr>
           </w:pPr>
-          <w:hyperlink w:anchor="_Toc431206016" w:history="1">
+          <w:hyperlink w:anchor="_Toc440557736" w:history="1">
             <w:r>
               <w:rPr>
                 <w:rStyle w:val="Hyperlink"/>
                 <w:noProof/>
               </w:rPr>
-              <w:t>Rapid Review Views</w:t>
+              <w:t>Using jqWidgets</w:t>
             </w:r>
             <w:r>
               <w:rPr>
@@ -859,7 +1698,7 @@
                 <w:noProof/>
                 <w:webHidden/>
               </w:rPr>
-              <w:instrText xml:space="preserve"> PAGEREF _Toc431206016 \h </w:instrText>
+              <w:instrText xml:space="preserve"> PAGEREF _Toc440557736 \h </w:instrText>
             </w:r>
             <w:r>
               <w:rPr>
@@ -879,658 +1718,7 @@
                 <w:noProof/>
                 <w:webHidden/>
               </w:rPr>
-              <w:t>4</w:t>
-            </w:r>
-            <w:r>
-              <w:rPr>
-                <w:noProof/>
-                <w:webHidden/>
-              </w:rPr>
-              <w:fldChar w:fldCharType="end"/>
-            </w:r>
-          </w:hyperlink>
-        </w:p>
-        <w:p>
-          <w:pPr>
-            <w:pStyle w:val="TOC2"/>
-            <w:tabs>
-              <w:tab w:val="right" w:leader="dot" w:pos="9350"/>
-            </w:tabs>
-            <w:rPr>
-              <w:noProof/>
-              <w:lang w:eastAsia="en-US"/>
-            </w:rPr>
-          </w:pPr>
-          <w:hyperlink w:anchor="_Toc431206017" w:history="1">
-            <w:r>
-              <w:rPr>
-                <w:rStyle w:val="Hyperlink"/>
-                <w:noProof/>
-              </w:rPr>
-              <w:t>Impact Analysis Views</w:t>
-            </w:r>
-            <w:r>
-              <w:rPr>
-                <w:noProof/>
-                <w:webHidden/>
-              </w:rPr>
-              <w:tab/>
-            </w:r>
-            <w:r>
-              <w:rPr>
-                <w:noProof/>
-                <w:webHidden/>
-              </w:rPr>
-              <w:fldChar w:fldCharType="begin"/>
-            </w:r>
-            <w:r>
-              <w:rPr>
-                <w:noProof/>
-                <w:webHidden/>
-              </w:rPr>
-              <w:instrText xml:space="preserve"> PAGEREF _Toc431206017 \h </w:instrText>
-            </w:r>
-            <w:r>
-              <w:rPr>
-                <w:noProof/>
-                <w:webHidden/>
-              </w:rPr>
-            </w:r>
-            <w:r>
-              <w:rPr>
-                <w:noProof/>
-                <w:webHidden/>
-              </w:rPr>
-              <w:fldChar w:fldCharType="separate"/>
-            </w:r>
-            <w:r>
-              <w:rPr>
-                <w:noProof/>
-                <w:webHidden/>
-              </w:rPr>
-              <w:t>4</w:t>
-            </w:r>
-            <w:r>
-              <w:rPr>
-                <w:noProof/>
-                <w:webHidden/>
-              </w:rPr>
-              <w:fldChar w:fldCharType="end"/>
-            </w:r>
-          </w:hyperlink>
-        </w:p>
-        <w:p>
-          <w:pPr>
-            <w:pStyle w:val="TOC1"/>
-            <w:tabs>
-              <w:tab w:val="right" w:leader="dot" w:pos="9350"/>
-            </w:tabs>
-            <w:rPr>
-              <w:noProof/>
-              <w:lang w:eastAsia="en-US"/>
-            </w:rPr>
-          </w:pPr>
-          <w:hyperlink w:anchor="_Toc431206018" w:history="1">
-            <w:r>
-              <w:rPr>
-                <w:rStyle w:val="Hyperlink"/>
-                <w:noProof/>
-              </w:rPr>
-              <w:t>Artifact Management / Main Experience – Layout</w:t>
-            </w:r>
-            <w:r>
-              <w:rPr>
-                <w:noProof/>
-                <w:webHidden/>
-              </w:rPr>
-              <w:tab/>
-            </w:r>
-            <w:r>
-              <w:rPr>
-                <w:noProof/>
-                <w:webHidden/>
-              </w:rPr>
-              <w:fldChar w:fldCharType="begin"/>
-            </w:r>
-            <w:r>
-              <w:rPr>
-                <w:noProof/>
-                <w:webHidden/>
-              </w:rPr>
-              <w:instrText xml:space="preserve"> PAGEREF _Toc431206018 \h </w:instrText>
-            </w:r>
-            <w:r>
-              <w:rPr>
-                <w:noProof/>
-                <w:webHidden/>
-              </w:rPr>
-            </w:r>
-            <w:r>
-              <w:rPr>
-                <w:noProof/>
-                <w:webHidden/>
-              </w:rPr>
-              <w:fldChar w:fldCharType="separate"/>
-            </w:r>
-            <w:r>
-              <w:rPr>
-                <w:noProof/>
-                <w:webHidden/>
-              </w:rPr>
-              <w:t>6</w:t>
-            </w:r>
-            <w:r>
-              <w:rPr>
-                <w:noProof/>
-                <w:webHidden/>
-              </w:rPr>
-              <w:fldChar w:fldCharType="end"/>
-            </w:r>
-          </w:hyperlink>
-        </w:p>
-        <w:p>
-          <w:pPr>
-            <w:pStyle w:val="TOC2"/>
-            <w:tabs>
-              <w:tab w:val="right" w:leader="dot" w:pos="9350"/>
-            </w:tabs>
-            <w:rPr>
-              <w:noProof/>
-              <w:lang w:eastAsia="en-US"/>
-            </w:rPr>
-          </w:pPr>
-          <w:hyperlink w:anchor="_Toc431206019" w:history="1">
-            <w:r>
-              <w:rPr>
-                <w:rStyle w:val="Hyperlink"/>
-                <w:noProof/>
-              </w:rPr>
-              <w:t>Features of Layout in Current SilverLight Implementation</w:t>
-            </w:r>
-            <w:r>
-              <w:rPr>
-                <w:noProof/>
-                <w:webHidden/>
-              </w:rPr>
-              <w:tab/>
-            </w:r>
-            <w:r>
-              <w:rPr>
-                <w:noProof/>
-                <w:webHidden/>
-              </w:rPr>
-              <w:fldChar w:fldCharType="begin"/>
-            </w:r>
-            <w:r>
-              <w:rPr>
-                <w:noProof/>
-                <w:webHidden/>
-              </w:rPr>
-              <w:instrText xml:space="preserve"> PAGEREF _Toc431206019 \h </w:instrText>
-            </w:r>
-            <w:r>
-              <w:rPr>
-                <w:noProof/>
-                <w:webHidden/>
-              </w:rPr>
-            </w:r>
-            <w:r>
-              <w:rPr>
-                <w:noProof/>
-                <w:webHidden/>
-              </w:rPr>
-              <w:fldChar w:fldCharType="separate"/>
-            </w:r>
-            <w:r>
-              <w:rPr>
-                <w:noProof/>
-                <w:webHidden/>
-              </w:rPr>
-              <w:t>6</w:t>
-            </w:r>
-            <w:r>
-              <w:rPr>
-                <w:noProof/>
-                <w:webHidden/>
-              </w:rPr>
-              <w:fldChar w:fldCharType="end"/>
-            </w:r>
-          </w:hyperlink>
-        </w:p>
-        <w:p>
-          <w:pPr>
-            <w:pStyle w:val="TOC2"/>
-            <w:tabs>
-              <w:tab w:val="right" w:leader="dot" w:pos="9350"/>
-            </w:tabs>
-            <w:rPr>
-              <w:noProof/>
-              <w:lang w:eastAsia="en-US"/>
-            </w:rPr>
-          </w:pPr>
-          <w:hyperlink w:anchor="_Toc431206020" w:history="1">
-            <w:r>
-              <w:rPr>
-                <w:rStyle w:val="Hyperlink"/>
-                <w:noProof/>
-              </w:rPr>
-              <w:t>Features we are planning to add</w:t>
-            </w:r>
-            <w:r>
-              <w:rPr>
-                <w:noProof/>
-                <w:webHidden/>
-              </w:rPr>
-              <w:tab/>
-            </w:r>
-            <w:r>
-              <w:rPr>
-                <w:noProof/>
-                <w:webHidden/>
-              </w:rPr>
-              <w:fldChar w:fldCharType="begin"/>
-            </w:r>
-            <w:r>
-              <w:rPr>
-                <w:noProof/>
-                <w:webHidden/>
-              </w:rPr>
-              <w:instrText xml:space="preserve"> PAGEREF _Toc431206020 \h </w:instrText>
-            </w:r>
-            <w:r>
-              <w:rPr>
-                <w:noProof/>
-                <w:webHidden/>
-              </w:rPr>
-            </w:r>
-            <w:r>
-              <w:rPr>
-                <w:noProof/>
-                <w:webHidden/>
-              </w:rPr>
-              <w:fldChar w:fldCharType="separate"/>
-            </w:r>
-            <w:r>
-              <w:rPr>
-                <w:noProof/>
-                <w:webHidden/>
-              </w:rPr>
-              <w:t>6</w:t>
-            </w:r>
-            <w:r>
-              <w:rPr>
-                <w:noProof/>
-                <w:webHidden/>
-              </w:rPr>
-              <w:fldChar w:fldCharType="end"/>
-            </w:r>
-          </w:hyperlink>
-        </w:p>
-        <w:p>
-          <w:pPr>
-            <w:pStyle w:val="TOC2"/>
-            <w:tabs>
-              <w:tab w:val="right" w:leader="dot" w:pos="9350"/>
-            </w:tabs>
-            <w:rPr>
-              <w:noProof/>
-              <w:lang w:eastAsia="en-US"/>
-            </w:rPr>
-          </w:pPr>
-          <w:hyperlink w:anchor="_Toc431206021" w:history="1">
-            <w:r>
-              <w:rPr>
-                <w:rStyle w:val="Hyperlink"/>
-                <w:noProof/>
-              </w:rPr>
-              <w:t>Layout Managers from 3</w:t>
-            </w:r>
-            <w:r>
-              <w:rPr>
-                <w:rStyle w:val="Hyperlink"/>
-                <w:noProof/>
-                <w:vertAlign w:val="superscript"/>
-              </w:rPr>
-              <w:t>rd</w:t>
-            </w:r>
-            <w:r>
-              <w:rPr>
-                <w:rStyle w:val="Hyperlink"/>
-                <w:noProof/>
-              </w:rPr>
-              <w:t xml:space="preserve"> Parties</w:t>
-            </w:r>
-            <w:r>
-              <w:rPr>
-                <w:noProof/>
-                <w:webHidden/>
-              </w:rPr>
-              <w:tab/>
-            </w:r>
-            <w:r>
-              <w:rPr>
-                <w:noProof/>
-                <w:webHidden/>
-              </w:rPr>
-              <w:fldChar w:fldCharType="begin"/>
-            </w:r>
-            <w:r>
-              <w:rPr>
-                <w:noProof/>
-                <w:webHidden/>
-              </w:rPr>
-              <w:instrText xml:space="preserve"> PAGEREF _Toc431206021 \h </w:instrText>
-            </w:r>
-            <w:r>
-              <w:rPr>
-                <w:noProof/>
-                <w:webHidden/>
-              </w:rPr>
-            </w:r>
-            <w:r>
-              <w:rPr>
-                <w:noProof/>
-                <w:webHidden/>
-              </w:rPr>
-              <w:fldChar w:fldCharType="separate"/>
-            </w:r>
-            <w:r>
-              <w:rPr>
-                <w:noProof/>
-                <w:webHidden/>
-              </w:rPr>
-              <w:t>6</w:t>
-            </w:r>
-            <w:r>
-              <w:rPr>
-                <w:noProof/>
-                <w:webHidden/>
-              </w:rPr>
-              <w:fldChar w:fldCharType="end"/>
-            </w:r>
-          </w:hyperlink>
-        </w:p>
-        <w:p>
-          <w:pPr>
-            <w:pStyle w:val="TOC1"/>
-            <w:tabs>
-              <w:tab w:val="right" w:leader="dot" w:pos="9350"/>
-            </w:tabs>
-            <w:rPr>
-              <w:noProof/>
-              <w:lang w:eastAsia="en-US"/>
-            </w:rPr>
-          </w:pPr>
-          <w:hyperlink w:anchor="_Toc431206022" w:history="1">
-            <w:r>
-              <w:rPr>
-                <w:rStyle w:val="Hyperlink"/>
-                <w:noProof/>
-              </w:rPr>
-              <w:t>Artifact Management / Editor Panel – TreeGrid</w:t>
-            </w:r>
-            <w:r>
-              <w:rPr>
-                <w:noProof/>
-                <w:webHidden/>
-              </w:rPr>
-              <w:tab/>
-            </w:r>
-            <w:r>
-              <w:rPr>
-                <w:noProof/>
-                <w:webHidden/>
-              </w:rPr>
-              <w:fldChar w:fldCharType="begin"/>
-            </w:r>
-            <w:r>
-              <w:rPr>
-                <w:noProof/>
-                <w:webHidden/>
-              </w:rPr>
-              <w:instrText xml:space="preserve"> PAGEREF _Toc431206022 \h </w:instrText>
-            </w:r>
-            <w:r>
-              <w:rPr>
-                <w:noProof/>
-                <w:webHidden/>
-              </w:rPr>
-            </w:r>
-            <w:r>
-              <w:rPr>
-                <w:noProof/>
-                <w:webHidden/>
-              </w:rPr>
-              <w:fldChar w:fldCharType="separate"/>
-            </w:r>
-            <w:r>
-              <w:rPr>
-                <w:noProof/>
-                <w:webHidden/>
-              </w:rPr>
-              <w:t>7</w:t>
-            </w:r>
-            <w:r>
-              <w:rPr>
-                <w:noProof/>
-                <w:webHidden/>
-              </w:rPr>
-              <w:fldChar w:fldCharType="end"/>
-            </w:r>
-          </w:hyperlink>
-        </w:p>
-        <w:p>
-          <w:pPr>
-            <w:pStyle w:val="TOC2"/>
-            <w:tabs>
-              <w:tab w:val="right" w:leader="dot" w:pos="9350"/>
-            </w:tabs>
-            <w:rPr>
-              <w:noProof/>
-              <w:lang w:eastAsia="en-US"/>
-            </w:rPr>
-          </w:pPr>
-          <w:hyperlink w:anchor="_Toc431206023" w:history="1">
-            <w:r>
-              <w:rPr>
-                <w:rStyle w:val="Hyperlink"/>
-                <w:noProof/>
-              </w:rPr>
-              <w:t>Features of TreeGrid in Current SilverLight Implementation</w:t>
-            </w:r>
-            <w:r>
-              <w:rPr>
-                <w:noProof/>
-                <w:webHidden/>
-              </w:rPr>
-              <w:tab/>
-            </w:r>
-            <w:r>
-              <w:rPr>
-                <w:noProof/>
-                <w:webHidden/>
-              </w:rPr>
-              <w:fldChar w:fldCharType="begin"/>
-            </w:r>
-            <w:r>
-              <w:rPr>
-                <w:noProof/>
-                <w:webHidden/>
-              </w:rPr>
-              <w:instrText xml:space="preserve"> PAGEREF _Toc431206023 \h </w:instrText>
-            </w:r>
-            <w:r>
-              <w:rPr>
-                <w:noProof/>
-                <w:webHidden/>
-              </w:rPr>
-            </w:r>
-            <w:r>
-              <w:rPr>
-                <w:noProof/>
-                <w:webHidden/>
-              </w:rPr>
-              <w:fldChar w:fldCharType="separate"/>
-            </w:r>
-            <w:r>
-              <w:rPr>
-                <w:noProof/>
-                <w:webHidden/>
-              </w:rPr>
-              <w:t>7</w:t>
-            </w:r>
-            <w:r>
-              <w:rPr>
-                <w:noProof/>
-                <w:webHidden/>
-              </w:rPr>
-              <w:fldChar w:fldCharType="end"/>
-            </w:r>
-          </w:hyperlink>
-        </w:p>
-        <w:p>
-          <w:pPr>
-            <w:pStyle w:val="TOC2"/>
-            <w:tabs>
-              <w:tab w:val="right" w:leader="dot" w:pos="9350"/>
-            </w:tabs>
-            <w:rPr>
-              <w:noProof/>
-              <w:lang w:eastAsia="en-US"/>
-            </w:rPr>
-          </w:pPr>
-          <w:hyperlink w:anchor="_Toc431206024" w:history="1">
-            <w:r>
-              <w:rPr>
-                <w:rStyle w:val="Hyperlink"/>
-                <w:noProof/>
-              </w:rPr>
-              <w:t>Nice to have features – We might plan to add</w:t>
-            </w:r>
-            <w:r>
-              <w:rPr>
-                <w:noProof/>
-                <w:webHidden/>
-              </w:rPr>
-              <w:tab/>
-            </w:r>
-            <w:r>
-              <w:rPr>
-                <w:noProof/>
-                <w:webHidden/>
-              </w:rPr>
-              <w:fldChar w:fldCharType="begin"/>
-            </w:r>
-            <w:r>
-              <w:rPr>
-                <w:noProof/>
-                <w:webHidden/>
-              </w:rPr>
-              <w:instrText xml:space="preserve"> PAGEREF _Toc431206024 \h </w:instrText>
-            </w:r>
-            <w:r>
-              <w:rPr>
-                <w:noProof/>
-                <w:webHidden/>
-              </w:rPr>
-            </w:r>
-            <w:r>
-              <w:rPr>
-                <w:noProof/>
-                <w:webHidden/>
-              </w:rPr>
-              <w:fldChar w:fldCharType="separate"/>
-            </w:r>
-            <w:r>
-              <w:rPr>
-                <w:noProof/>
-                <w:webHidden/>
-              </w:rPr>
-              <w:t>8</w:t>
-            </w:r>
-            <w:r>
-              <w:rPr>
-                <w:noProof/>
-                <w:webHidden/>
-              </w:rPr>
-              <w:fldChar w:fldCharType="end"/>
-            </w:r>
-          </w:hyperlink>
-        </w:p>
-        <w:p>
-          <w:pPr>
-            <w:pStyle w:val="TOC2"/>
-            <w:tabs>
-              <w:tab w:val="right" w:leader="dot" w:pos="9350"/>
-            </w:tabs>
-            <w:rPr>
-              <w:noProof/>
-              <w:lang w:eastAsia="en-US"/>
-            </w:rPr>
-          </w:pPr>
-          <w:hyperlink w:anchor="_Toc431206025" w:history="1">
-            <w:r>
-              <w:rPr>
-                <w:rStyle w:val="Hyperlink"/>
-                <w:noProof/>
-              </w:rPr>
-              <w:t>AngularJs TreeGrids from 3</w:t>
-            </w:r>
-            <w:r>
-              <w:rPr>
-                <w:rStyle w:val="Hyperlink"/>
-                <w:noProof/>
-                <w:vertAlign w:val="superscript"/>
-              </w:rPr>
-              <w:t>rd</w:t>
-            </w:r>
-            <w:r>
-              <w:rPr>
-                <w:rStyle w:val="Hyperlink"/>
-                <w:noProof/>
-              </w:rPr>
-              <w:t xml:space="preserve"> Parties</w:t>
-            </w:r>
-            <w:r>
-              <w:rPr>
-                <w:noProof/>
-                <w:webHidden/>
-              </w:rPr>
-              <w:tab/>
-            </w:r>
-            <w:r>
-              <w:rPr>
-                <w:noProof/>
-                <w:webHidden/>
-              </w:rPr>
-              <w:fldChar w:fldCharType="begin"/>
-            </w:r>
-            <w:r>
-              <w:rPr>
-                <w:noProof/>
-                <w:webHidden/>
-              </w:rPr>
-              <w:instrText xml:space="preserve"> PAGEREF _Toc431206025 \h </w:instrText>
-            </w:r>
-            <w:r>
-              <w:rPr>
-                <w:noProof/>
-                <w:webHidden/>
-              </w:rPr>
-            </w:r>
-            <w:r>
-              <w:rPr>
-                <w:noProof/>
-                <w:webHidden/>
-              </w:rPr>
-              <w:fldChar w:fldCharType="separate"/>
-            </w:r>
-            <w:r>
-              <w:rPr>
-                <w:noProof/>
-                <w:webHidden/>
-              </w:rPr>
-              <w:t>9</w:t>
+              <w:t>12</w:t>
             </w:r>
             <w:r>
               <w:rPr>
@@ -1570,12 +1758,12 @@
       <w:pPr>
         <w:pStyle w:val="Heading1"/>
       </w:pPr>
-      <w:bookmarkStart w:id="0" w:name="_Toc431206006"/>
+      <w:bookmarkStart w:id="1" w:name="_Toc440557716"/>
       <w:r>
         <w:lastRenderedPageBreak/>
         <w:t>Overview</w:t>
       </w:r>
-      <w:bookmarkEnd w:id="0"/>
+      <w:bookmarkEnd w:id="1"/>
     </w:p>
     <w:p>
       <w:pPr>
@@ -1879,17 +2067,17 @@
       <w:pPr>
         <w:pStyle w:val="Heading1"/>
       </w:pPr>
-      <w:bookmarkStart w:id="1" w:name="_Toc431206007"/>
+      <w:bookmarkStart w:id="2" w:name="_Toc440557717"/>
       <w:r>
         <w:t>Technology Stack</w:t>
       </w:r>
-      <w:bookmarkEnd w:id="1"/>
+      <w:bookmarkEnd w:id="2"/>
     </w:p>
     <w:p>
       <w:pPr>
         <w:pStyle w:val="Heading2"/>
       </w:pPr>
-      <w:bookmarkStart w:id="2" w:name="_Toc431206008"/>
+      <w:bookmarkStart w:id="3" w:name="_Toc440557718"/>
       <w:r>
         <w:t>JavaScript</w:t>
       </w:r>
@@ -1914,7 +2102,7 @@
       <w:r>
         <w:t xml:space="preserve"> &amp; TypeScript</w:t>
       </w:r>
-      <w:bookmarkEnd w:id="2"/>
+      <w:bookmarkEnd w:id="3"/>
     </w:p>
     <w:p>
       <w:pPr>
@@ -2432,6 +2620,12 @@
         <w:rPr>
           <w:lang w:val="en-CA" w:bidi="fa-IR"/>
         </w:rPr>
+        <w:t>(</w:t>
+      </w:r>
+      <w:r>
+        <w:rPr>
+          <w:lang w:val="en-CA" w:bidi="fa-IR"/>
+        </w:rPr>
         <w:t>Looking into</w:t>
       </w:r>
       <w:r>
@@ -2458,197 +2652,36 @@
         </w:rPr>
         <w:t xml:space="preserve"> objects and using React.js with Angular could be also something that worth looking into.</w:t>
       </w:r>
-    </w:p>
-    <w:p/>
+      <w:r>
+        <w:rPr>
+          <w:lang w:val="en-CA" w:bidi="fa-IR"/>
+        </w:rPr>
+        <w:t>)</w:t>
+      </w:r>
+    </w:p>
+    <w:p>
+      <w:pPr>
+        <w:pStyle w:val="Heading1"/>
+      </w:pPr>
+      <w:bookmarkStart w:id="4" w:name="_Toc440557719"/>
+      <w:r>
+        <w:t>User Interface Requirements</w:t>
+      </w:r>
+      <w:bookmarkEnd w:id="4"/>
+    </w:p>
     <w:p>
       <w:pPr>
         <w:pStyle w:val="Heading2"/>
       </w:pPr>
-      <w:bookmarkStart w:id="3" w:name="_Toc431206009"/>
-      <w:r>
-        <w:t>Frontend Workflow Automation - Bower &amp; Gulp</w:t>
-      </w:r>
-      <w:bookmarkEnd w:id="3"/>
-    </w:p>
-    <w:p>
-      <w:r>
-        <w:t>TODO – frontend technology stack / tools / workflows</w:t>
-      </w:r>
-    </w:p>
-    <w:p>
-      <w:pPr>
-        <w:pStyle w:val="Heading1"/>
-      </w:pPr>
-      <w:bookmarkStart w:id="4" w:name="_Toc431206010"/>
-      <w:r>
-        <w:t>Blueprint High Level Components</w:t>
-      </w:r>
-      <w:bookmarkEnd w:id="4"/>
-    </w:p>
-    <w:p/>
-    <w:p>
-      <w:r>
-        <w:t>Figure 1 - Shows the breakdown of major components in blueprint web application:</w:t>
-      </w:r>
-    </w:p>
-    <w:p>
-      <w:pPr>
-        <w:pStyle w:val="Heading2"/>
-      </w:pPr>
-      <w:bookmarkStart w:id="5" w:name="_Toc431206011"/>
-      <w:r>
-        <w:t>Application Administration Views</w:t>
+      <w:bookmarkStart w:id="5" w:name="_Toc440557720"/>
+      <w:r>
+        <w:t>Layout</w:t>
       </w:r>
       <w:bookmarkEnd w:id="5"/>
-    </w:p>
-    <w:p>
-      <w:r>
-        <w:t>Application Administration module contains views where application administrator can setup and manage application instance. All application settings are managed from the views and dialogs of Application Administration module.</w:t>
-      </w:r>
-    </w:p>
-    <w:p>
-      <w:pPr>
-        <w:pStyle w:val="Heading2"/>
-      </w:pPr>
-      <w:bookmarkStart w:id="6" w:name="_Toc431206012"/>
-      <w:r>
-        <w:t>Project Administration Views</w:t>
-      </w:r>
-      <w:bookmarkEnd w:id="6"/>
-    </w:p>
-    <w:p>
-      <w:r>
-        <w:t>Project Administration module contains views where project administrator can setup and manage project. All project settings are managed from the views and dialogs of Project Administration module.</w:t>
-      </w:r>
-    </w:p>
-    <w:p>
-      <w:pPr>
-        <w:pStyle w:val="Heading2"/>
-      </w:pPr>
-      <w:bookmarkStart w:id="7" w:name="_Toc431206013"/>
-      <w:r>
-        <w:t>Artifact Management Views</w:t>
-      </w:r>
-      <w:bookmarkEnd w:id="7"/>
-    </w:p>
-    <w:p>
-      <w:r>
-        <w:t>Artifact Management module contains views where users can create, update, manipulate and delete artifacts, its properties and alike. All textual and graphical representations and editors of the artifacts are implemented in Artifact Management module.</w:t>
-      </w:r>
-    </w:p>
-    <w:p>
-      <w:pPr>
-        <w:pStyle w:val="Heading2"/>
-      </w:pPr>
-      <w:bookmarkStart w:id="8" w:name="_Toc431206014"/>
-      <w:r>
-        <w:t>Activity Simulation Views</w:t>
-      </w:r>
-      <w:bookmarkEnd w:id="8"/>
-    </w:p>
-    <w:p>
-      <w:r>
-        <w:t>Activity Simulation module contains views where user runs screen mockup and use case simulations.</w:t>
-      </w:r>
-    </w:p>
-    <w:p>
-      <w:pPr>
-        <w:pStyle w:val="Heading2"/>
-      </w:pPr>
-      <w:bookmarkStart w:id="9" w:name="_Toc431206015"/>
-      <w:r>
-        <w:t>Baseline Review Views</w:t>
-      </w:r>
-      <w:bookmarkEnd w:id="9"/>
-    </w:p>
-    <w:p>
-      <w:r>
-        <w:t>Baseline Review module contains views where user can define baseline and create review of artifacts as of baseline date.</w:t>
-      </w:r>
-    </w:p>
-    <w:p>
-      <w:pPr>
-        <w:pStyle w:val="Heading2"/>
-      </w:pPr>
-      <w:bookmarkStart w:id="10" w:name="_Toc431206016"/>
-      <w:r>
-        <w:t>Rapid Review Views</w:t>
-      </w:r>
-      <w:bookmarkEnd w:id="10"/>
-    </w:p>
-    <w:p>
-      <w:r>
-        <w:t>Rapid Review module contains views where user can review collection of artifacts.</w:t>
-      </w:r>
-    </w:p>
-    <w:p>
-      <w:pPr>
-        <w:pStyle w:val="Heading2"/>
-      </w:pPr>
-      <w:bookmarkStart w:id="11" w:name="_Toc431206017"/>
-      <w:r>
-        <w:t>Impact Analysis Views</w:t>
-      </w:r>
-      <w:bookmarkEnd w:id="11"/>
-    </w:p>
-    <w:p>
-      <w:r>
-        <w:t>Impact Analysis module contains views where user can trace and explore artifact dependencies.</w:t>
-      </w:r>
-    </w:p>
-    <w:p>
-      <w:r>
-        <w:object w:dxaOrig="10080" w:dyaOrig="12990">
-          <v:shapetype id="_x0000_t75" coordsize="21600,21600" o:spt="75" o:preferrelative="t" path="m@4@5l@4@11@9@11@9@5xe" filled="f" stroked="f">
-            <v:stroke joinstyle="miter"/>
-            <v:formulas>
-              <v:f eqn="if lineDrawn pixelLineWidth 0"/>
-              <v:f eqn="sum @0 1 0"/>
-              <v:f eqn="sum 0 0 @1"/>
-              <v:f eqn="prod @2 1 2"/>
-              <v:f eqn="prod @3 21600 pixelWidth"/>
-              <v:f eqn="prod @3 21600 pixelHeight"/>
-              <v:f eqn="sum @0 0 1"/>
-              <v:f eqn="prod @6 1 2"/>
-              <v:f eqn="prod @7 21600 pixelWidth"/>
-              <v:f eqn="sum @8 21600 0"/>
-              <v:f eqn="prod @7 21600 pixelHeight"/>
-              <v:f eqn="sum @10 21600 0"/>
-            </v:formulas>
-            <v:path o:extrusionok="f" gradientshapeok="t" o:connecttype="rect"/>
-            <o:lock v:ext="edit" aspectratio="t"/>
-          </v:shapetype>
-          <v:shape id="_x0000_i1025" type="#_x0000_t75" style="width:467.45pt;height:602.85pt" o:ole="">
-            <v:imagedata r:id="rId9" o:title=""/>
-          </v:shape>
-          <o:OLEObject Type="Embed" ProgID="Visio.Drawing.15" ShapeID="_x0000_i1025" DrawAspect="Content" ObjectID="_1507454738" r:id="rId10"/>
-        </w:object>
-      </w:r>
-    </w:p>
-    <w:p>
-      <w:pPr>
-        <w:jc w:val="center"/>
-      </w:pPr>
-      <w:r>
-        <w:t>Figure 1 – Blueprint Web Application High Level Design</w:t>
-      </w:r>
-    </w:p>
-    <w:p/>
-    <w:p>
-      <w:pPr>
-        <w:pStyle w:val="Heading1"/>
-      </w:pPr>
-      <w:bookmarkStart w:id="12" w:name="_Toc431206018"/>
-      <w:r>
-        <w:lastRenderedPageBreak/>
-        <w:t>Artifact Management / Main Experience – Layout</w:t>
-      </w:r>
-      <w:bookmarkEnd w:id="12"/>
       <w:r>
         <w:t xml:space="preserve"> </w:t>
       </w:r>
     </w:p>
-    <w:p/>
     <w:p>
       <w:pPr>
         <w:jc w:val="both"/>
@@ -2804,16 +2837,13 @@
     </w:p>
     <w:p>
       <w:pPr>
-        <w:pStyle w:val="Heading2"/>
-      </w:pPr>
-      <w:bookmarkStart w:id="13" w:name="_Toc431206019"/>
-      <w:r>
-        <w:t>Features of Layout in Current SilverLight</w:t>
-      </w:r>
-      <w:r>
-        <w:t xml:space="preserve"> Implementation</w:t>
-      </w:r>
-      <w:bookmarkEnd w:id="13"/>
+        <w:pStyle w:val="Heading3"/>
+      </w:pPr>
+      <w:bookmarkStart w:id="6" w:name="_Toc440557721"/>
+      <w:r>
+        <w:t>Features of Layout in Current SilverLight Implementation</w:t>
+      </w:r>
+      <w:bookmarkEnd w:id="6"/>
     </w:p>
     <w:p>
       <w:pPr>
@@ -2868,13 +2898,13 @@
     </w:p>
     <w:p>
       <w:pPr>
-        <w:pStyle w:val="Heading2"/>
-      </w:pPr>
-      <w:bookmarkStart w:id="14" w:name="_Toc431206020"/>
+        <w:pStyle w:val="Heading3"/>
+      </w:pPr>
+      <w:bookmarkStart w:id="7" w:name="_Toc440557722"/>
       <w:r>
         <w:t>Features we are planning to add</w:t>
       </w:r>
-      <w:bookmarkEnd w:id="14"/>
+      <w:bookmarkEnd w:id="7"/>
     </w:p>
     <w:p>
       <w:pPr>
@@ -2909,6 +2939,7 @@
         </w:numPr>
       </w:pPr>
       <w:r>
+        <w:lastRenderedPageBreak/>
         <w:t xml:space="preserve">Maximizable / Minimazable </w:t>
       </w:r>
     </w:p>
@@ -2968,17 +2999,9 @@
     </w:p>
     <w:p>
       <w:pPr>
-        <w:jc w:val="both"/>
-      </w:pPr>
-      <w:r>
-        <w:t>TODO – expand on feature set</w:t>
-      </w:r>
-    </w:p>
-    <w:p>
-      <w:pPr>
-        <w:pStyle w:val="Heading2"/>
-      </w:pPr>
-      <w:bookmarkStart w:id="15" w:name="_Toc431206021"/>
+        <w:pStyle w:val="Heading3"/>
+      </w:pPr>
+      <w:bookmarkStart w:id="8" w:name="_Toc440557723"/>
       <w:r>
         <w:t>Layout Managers from 3</w:t>
       </w:r>
@@ -2991,7 +3014,7 @@
       <w:r>
         <w:t xml:space="preserve"> Parties</w:t>
       </w:r>
-      <w:bookmarkEnd w:id="15"/>
+      <w:bookmarkEnd w:id="8"/>
     </w:p>
     <w:p>
       <w:r>
@@ -3008,10 +3031,9 @@
         <w:jc w:val="both"/>
       </w:pPr>
       <w:r>
-        <w:lastRenderedPageBreak/>
         <w:t xml:space="preserve">Golden Layout  </w:t>
       </w:r>
-      <w:hyperlink r:id="rId11" w:history="1">
+      <w:hyperlink r:id="rId9" w:history="1">
         <w:r>
           <w:rPr>
             <w:rStyle w:val="Hyperlink"/>
@@ -3035,7 +3057,7 @@
       <w:r>
         <w:t xml:space="preserve"> </w:t>
       </w:r>
-      <w:hyperlink r:id="rId12" w:history="1">
+      <w:hyperlink r:id="rId10" w:history="1">
         <w:r>
           <w:rPr>
             <w:rStyle w:val="Hyperlink"/>
@@ -3059,7 +3081,7 @@
       <w:r>
         <w:t xml:space="preserve"> </w:t>
       </w:r>
-      <w:hyperlink r:id="rId13" w:history="1">
+      <w:hyperlink r:id="rId11" w:history="1">
         <w:r>
           <w:rPr>
             <w:rStyle w:val="Hyperlink"/>
@@ -3076,6 +3098,11 @@
           <w:numId w:val="21"/>
         </w:numPr>
         <w:jc w:val="both"/>
+        <w:rPr>
+          <w:rStyle w:val="Hyperlink"/>
+          <w:color w:val="auto"/>
+          <w:u w:val="none"/>
+        </w:rPr>
       </w:pPr>
       <w:r>
         <w:t>jQuery UI Layout</w:t>
@@ -3083,7 +3110,7 @@
       <w:r>
         <w:t xml:space="preserve"> </w:t>
       </w:r>
-      <w:hyperlink r:id="rId14" w:history="1">
+      <w:hyperlink r:id="rId12" w:history="1">
         <w:r>
           <w:rPr>
             <w:rStyle w:val="Hyperlink"/>
@@ -3094,6 +3121,35 @@
     </w:p>
     <w:p>
       <w:pPr>
+        <w:pStyle w:val="ListParagraph"/>
+        <w:numPr>
+          <w:ilvl w:val="0"/>
+          <w:numId w:val="21"/>
+        </w:numPr>
+      </w:pPr>
+      <w:r>
+        <w:t xml:space="preserve">jQWidget Docking Layout </w:t>
+      </w:r>
+      <w:r>
+        <w:br/>
+      </w:r>
+      <w:hyperlink r:id="rId13" w:history="1">
+        <w:r>
+          <w:rPr>
+            <w:rStyle w:val="Hyperlink"/>
+          </w:rPr>
+          <w:t>http://www.jqwidgets.com/jquery-widgets-demo/demos/jqxdockinglayout/index.htm#demos/jqxdockinglayout/defaultfunctionality.htm</w:t>
+        </w:r>
+      </w:hyperlink>
+    </w:p>
+    <w:p>
+      <w:pPr>
+        <w:pStyle w:val="ListParagraph"/>
+        <w:jc w:val="both"/>
+      </w:pPr>
+    </w:p>
+    <w:p>
+      <w:pPr>
         <w:jc w:val="both"/>
       </w:pPr>
       <w:r>
@@ -3118,7 +3174,7 @@
         <w:pStyle w:val="ListParagraph"/>
         <w:jc w:val="both"/>
       </w:pPr>
-      <w:hyperlink r:id="rId15" w:history="1">
+      <w:hyperlink r:id="rId14" w:history="1">
         <w:r>
           <w:rPr>
             <w:rStyle w:val="Hyperlink"/>
@@ -3148,7 +3204,7 @@
           <w:rStyle w:val="Hyperlink"/>
         </w:rPr>
       </w:pPr>
-      <w:hyperlink r:id="rId16" w:history="1">
+      <w:hyperlink r:id="rId15" w:history="1">
         <w:r>
           <w:rPr>
             <w:rStyle w:val="Hyperlink"/>
@@ -3175,7 +3231,7 @@
         <w:pStyle w:val="ListParagraph"/>
         <w:jc w:val="both"/>
       </w:pPr>
-      <w:hyperlink r:id="rId17" w:history="1">
+      <w:hyperlink r:id="rId16" w:history="1">
         <w:r>
           <w:rPr>
             <w:rStyle w:val="Hyperlink"/>
@@ -3184,33 +3240,28 @@
         </w:r>
       </w:hyperlink>
     </w:p>
-    <w:p/>
-    <w:p>
-      <w:r>
-        <w:t>TODO  - compare feature set / pro-cons and decide which 3</w:t>
-      </w:r>
-      <w:r>
-        <w:rPr>
-          <w:vertAlign w:val="superscript"/>
-        </w:rPr>
-        <w:t>rd</w:t>
-      </w:r>
-      <w:r>
-        <w:t xml:space="preserve"> party widget to use</w:t>
-      </w:r>
-    </w:p>
-    <w:p/>
-    <w:p>
-      <w:pPr>
-        <w:pStyle w:val="Heading1"/>
-      </w:pPr>
-      <w:bookmarkStart w:id="16" w:name="_Toc431206022"/>
-      <w:r>
-        <w:t>Artifact Management / Editor Panel – TreeGrid</w:t>
-      </w:r>
-      <w:bookmarkEnd w:id="16"/>
-    </w:p>
-    <w:p/>
+    <w:p>
+      <w:pPr>
+        <w:pStyle w:val="Heading2"/>
+      </w:pPr>
+      <w:bookmarkStart w:id="9" w:name="_Toc440557724"/>
+      <w:r>
+        <w:t xml:space="preserve">TreeGrid for </w:t>
+      </w:r>
+      <w:r>
+        <w:t>Editor</w:t>
+      </w:r>
+      <w:r>
+        <w:t xml:space="preserve">Panel </w:t>
+      </w:r>
+      <w:r>
+        <w:t>/</w:t>
+      </w:r>
+      <w:r>
+        <w:t xml:space="preserve"> Tree for Explorer</w:t>
+      </w:r>
+      <w:bookmarkEnd w:id="9"/>
+    </w:p>
     <w:p>
       <w:r>
         <w:t>A hierarchical tree grid is currently used in Blueprint’s SilverLight editor panel to show:</w:t>
@@ -3256,19 +3307,20 @@
       <w:r>
         <w:t>Based on the feedback we received from PMs, our customers are happy with current set of its features and we should minimize introducing too many changes and do not cut any feature that they currently have.</w:t>
       </w:r>
-    </w:p>
-    <w:p/>
-    <w:p>
-      <w:pPr>
-        <w:pStyle w:val="Heading2"/>
-      </w:pPr>
-      <w:bookmarkStart w:id="17" w:name="_Toc431206023"/>
+      <w:r>
+        <w:t xml:space="preserve"> Here are the list of some high-level features that are supported in SilverLight version:</w:t>
+      </w:r>
+    </w:p>
+    <w:p>
+      <w:pPr>
+        <w:pStyle w:val="Heading3"/>
+      </w:pPr>
+      <w:bookmarkStart w:id="10" w:name="_Toc440557725"/>
       <w:r>
         <w:t>Features of TreeGrid in Current SilverLight Implementation</w:t>
       </w:r>
-      <w:bookmarkEnd w:id="17"/>
-    </w:p>
-    <w:p/>
+      <w:bookmarkEnd w:id="10"/>
+    </w:p>
     <w:p>
       <w:pPr>
         <w:pStyle w:val="ListParagraph"/>
@@ -3344,6 +3396,7 @@
         <w:jc w:val="both"/>
       </w:pPr>
       <w:r>
+        <w:lastRenderedPageBreak/>
         <w:t xml:space="preserve">External </w:t>
       </w:r>
     </w:p>
@@ -3383,7 +3436,6 @@
         <w:jc w:val="both"/>
       </w:pPr>
       <w:r>
-        <w:lastRenderedPageBreak/>
         <w:t xml:space="preserve">Column dragging </w:t>
       </w:r>
     </w:p>
@@ -3618,7 +3670,13 @@
         <w:jc w:val="both"/>
       </w:pPr>
       <w:r>
-        <w:t>Show RichText in cells</w:t>
+        <w:t>Show Rich</w:t>
+      </w:r>
+      <w:r>
+        <w:t>t</w:t>
+      </w:r>
+      <w:r>
+        <w:t>ext in cells</w:t>
       </w:r>
     </w:p>
     <w:p>
@@ -3870,21 +3928,13 @@
     </w:p>
     <w:p>
       <w:pPr>
-        <w:jc w:val="both"/>
-      </w:pPr>
-      <w:r>
-        <w:t>TODO – expand on feature set</w:t>
-      </w:r>
-    </w:p>
-    <w:p>
-      <w:pPr>
-        <w:pStyle w:val="Heading2"/>
-      </w:pPr>
-      <w:bookmarkStart w:id="18" w:name="_Toc431206024"/>
+        <w:pStyle w:val="Heading3"/>
+      </w:pPr>
+      <w:bookmarkStart w:id="11" w:name="_Toc440557726"/>
       <w:r>
         <w:t>Nice to have features – We might plan to add</w:t>
       </w:r>
-      <w:bookmarkEnd w:id="18"/>
+      <w:bookmarkEnd w:id="11"/>
       <w:r>
         <w:t xml:space="preserve"> </w:t>
       </w:r>
@@ -3912,6 +3962,7 @@
         <w:jc w:val="both"/>
       </w:pPr>
       <w:r>
+        <w:lastRenderedPageBreak/>
         <w:t>Frozen column</w:t>
       </w:r>
     </w:p>
@@ -3925,7 +3976,6 @@
         <w:jc w:val="both"/>
       </w:pPr>
       <w:r>
-        <w:lastRenderedPageBreak/>
         <w:t>Frozen Rows</w:t>
       </w:r>
     </w:p>
@@ -3976,17 +4026,9 @@
     </w:p>
     <w:p>
       <w:pPr>
-        <w:jc w:val="both"/>
-      </w:pPr>
-      <w:r>
-        <w:t>TODO – expand on feature set</w:t>
-      </w:r>
-    </w:p>
-    <w:p>
-      <w:pPr>
-        <w:pStyle w:val="Heading2"/>
-      </w:pPr>
-      <w:bookmarkStart w:id="19" w:name="_Toc431206025"/>
+        <w:pStyle w:val="Heading3"/>
+      </w:pPr>
+      <w:bookmarkStart w:id="12" w:name="_Toc440557727"/>
       <w:r>
         <w:t>AngularJs TreeGrids from 3</w:t>
       </w:r>
@@ -3999,9 +4041,8 @@
       <w:r>
         <w:t xml:space="preserve"> Parties</w:t>
       </w:r>
-      <w:bookmarkEnd w:id="19"/>
-    </w:p>
-    <w:p/>
+      <w:bookmarkEnd w:id="12"/>
+    </w:p>
     <w:p>
       <w:pPr>
         <w:pStyle w:val="ListParagraph"/>
@@ -4014,7 +4055,7 @@
       <w:r>
         <w:t xml:space="preserve">ui-grid / ng-grid </w:t>
       </w:r>
-      <w:hyperlink r:id="rId18" w:history="1">
+      <w:hyperlink r:id="rId17" w:history="1">
         <w:r>
           <w:rPr>
             <w:rStyle w:val="Hyperlink"/>
@@ -4035,7 +4076,7 @@
       <w:r>
         <w:t xml:space="preserve">ag-grid: </w:t>
       </w:r>
-      <w:hyperlink r:id="rId19" w:history="1">
+      <w:hyperlink r:id="rId18" w:history="1">
         <w:r>
           <w:rPr>
             <w:rStyle w:val="Hyperlink"/>
@@ -4056,7 +4097,7 @@
       <w:r>
         <w:t xml:space="preserve">wijmo5 grid: </w:t>
       </w:r>
-      <w:hyperlink r:id="rId20" w:anchor="/grid/intro" w:history="1">
+      <w:hyperlink r:id="rId19" w:anchor="/grid/intro" w:history="1">
         <w:r>
           <w:rPr>
             <w:rStyle w:val="Hyperlink"/>
@@ -4077,7 +4118,7 @@
       <w:r>
         <w:t xml:space="preserve">jqxgrid: </w:t>
       </w:r>
-      <w:hyperlink r:id="rId21" w:history="1">
+      <w:hyperlink r:id="rId20" w:history="1">
         <w:r>
           <w:rPr>
             <w:rStyle w:val="Hyperlink"/>
@@ -4103,7 +4144,7 @@
       <w:r>
         <w:t xml:space="preserve">Kendo-UI grid: </w:t>
       </w:r>
-      <w:hyperlink r:id="rId22" w:history="1">
+      <w:hyperlink r:id="rId21" w:history="1">
         <w:r>
           <w:rPr>
             <w:rStyle w:val="Hyperlink"/>
@@ -4121,7 +4162,6 @@
         </w:numPr>
         <w:jc w:val="both"/>
       </w:pPr>
-      <w:bookmarkStart w:id="20" w:name="_GoBack"/>
       <w:r>
         <w:t xml:space="preserve">Others: </w:t>
       </w:r>
@@ -4129,15 +4169,36 @@
         <w:t>DevExtreme Web, Syncfusion HTML5 controls, Infragistics HTML5 controls, OpenUI5, JayData, Breeze.js, datajs, ODataJS, angular-odata</w:t>
       </w:r>
     </w:p>
-    <w:bookmarkEnd w:id="20"/>
-    <w:p>
-      <w:pPr>
-        <w:jc w:val="both"/>
-      </w:pPr>
-    </w:p>
-    <w:p>
-      <w:r>
-        <w:t>TODO  - compare feature set / pro-cons and decide whether to write our own tree-grid from scratch or use one of these 3</w:t>
+    <w:p>
+      <w:pPr>
+        <w:pStyle w:val="ListParagraph"/>
+        <w:numPr>
+          <w:ilvl w:val="0"/>
+          <w:numId w:val="24"/>
+        </w:numPr>
+        <w:jc w:val="both"/>
+      </w:pPr>
+      <w:r>
+        <w:t>…</w:t>
+      </w:r>
+    </w:p>
+    <w:p/>
+    <w:p>
+      <w:pPr>
+        <w:pStyle w:val="Heading2"/>
+      </w:pPr>
+      <w:bookmarkStart w:id="13" w:name="_Toc440557728"/>
+      <w:r>
+        <w:t>Other</w:t>
+      </w:r>
+      <w:r>
+        <w:t xml:space="preserve"> JS Libraries</w:t>
+      </w:r>
+      <w:bookmarkEnd w:id="13"/>
+    </w:p>
+    <w:p>
+      <w:r>
+        <w:t>We’ve already decided to use the following 3</w:t>
       </w:r>
       <w:r>
         <w:rPr>
@@ -4146,15 +4207,1386 @@
         <w:t>rd</w:t>
       </w:r>
       <w:r>
-        <w:t xml:space="preserve"> party widgets.</w:t>
-      </w:r>
-    </w:p>
-    <w:p>
-      <w:pPr>
-        <w:jc w:val="both"/>
-      </w:pPr>
+        <w:t xml:space="preserve"> party libraries:</w:t>
+      </w:r>
+    </w:p>
+    <w:p>
+      <w:pPr>
+        <w:pStyle w:val="ListParagraph"/>
+        <w:numPr>
+          <w:ilvl w:val="0"/>
+          <w:numId w:val="28"/>
+        </w:numPr>
+      </w:pPr>
+      <w:r>
+        <w:t>mxGraph – as diagram library (currently in use in RapidReview)</w:t>
+      </w:r>
+    </w:p>
+    <w:p>
+      <w:pPr>
+        <w:pStyle w:val="ListParagraph"/>
+        <w:numPr>
+          <w:ilvl w:val="0"/>
+          <w:numId w:val="28"/>
+        </w:numPr>
+      </w:pPr>
+      <w:r>
+        <w:t xml:space="preserve">d3 – for light-weight </w:t>
+      </w:r>
+      <w:r>
+        <w:t>graphing (currently in use in ImpactAnalysis</w:t>
+      </w:r>
+      <w:r>
+        <w:t>)</w:t>
+      </w:r>
+    </w:p>
+    <w:p>
+      <w:pPr>
+        <w:pStyle w:val="ListParagraph"/>
+        <w:numPr>
+          <w:ilvl w:val="0"/>
+          <w:numId w:val="28"/>
+        </w:numPr>
+      </w:pPr>
+      <w:r>
+        <w:t xml:space="preserve">TinyMCE </w:t>
+      </w:r>
+      <w:r>
+        <w:t>–</w:t>
+      </w:r>
+      <w:r>
+        <w:t xml:space="preserve"> </w:t>
+      </w:r>
+      <w:r>
+        <w:t>for WYSIWYG HTML editing (currently in use in RapidReview)</w:t>
+      </w:r>
+    </w:p>
+    <w:p>
+      <w:r>
+        <w:t>It’s been also decided not to use KendoUI</w:t>
+      </w:r>
+      <w:r>
+        <w:t xml:space="preserve"> going forward and mainly rely on Bootstrap.</w:t>
+      </w:r>
+    </w:p>
+    <w:p>
+      <w:r>
+        <w:t xml:space="preserve">For any other widgets that is not provided by bootstrap, we might want with a third party library from same vendor we are picking the </w:t>
+      </w:r>
+      <w:r>
+        <w:t>“</w:t>
+      </w:r>
+      <w:r>
+        <w:t>Layout</w:t>
+      </w:r>
+      <w:r>
+        <w:t>”</w:t>
+      </w:r>
+      <w:r>
+        <w:t xml:space="preserve"> or </w:t>
+      </w:r>
+      <w:r>
+        <w:t>“</w:t>
+      </w:r>
+      <w:r>
+        <w:t>TreeGrid</w:t>
+      </w:r>
+      <w:r>
+        <w:t>”</w:t>
+      </w:r>
+      <w:r>
+        <w:t xml:space="preserve"> to minimize the risk of layout</w:t>
+      </w:r>
+      <w:r>
+        <w:t>/library</w:t>
+      </w:r>
+      <w:r>
+        <w:t xml:space="preserve"> incompatibilities.</w:t>
+      </w:r>
+    </w:p>
+    <w:p>
+      <w:r>
+        <w:t>As for non-widget utility libraries we are currently using bower.js</w:t>
+      </w:r>
+      <w:r>
+        <w:t xml:space="preserve"> for browser detection</w:t>
+      </w:r>
+      <w:r>
+        <w:t xml:space="preserve">, and </w:t>
+      </w:r>
+      <w:r>
+        <w:t xml:space="preserve">probably would like to include modernizr for browser feature detection. </w:t>
+      </w:r>
+      <w:r>
+        <w:t xml:space="preserve">Also </w:t>
+      </w:r>
+      <w:r>
+        <w:t>possibly a utility</w:t>
+      </w:r>
+      <w:r>
+        <w:t xml:space="preserve"> library for javascript development such as lodash or underscore.js</w:t>
+      </w:r>
+    </w:p>
+    <w:p>
+      <w:pPr>
+        <w:pStyle w:val="Heading1"/>
+      </w:pPr>
+      <w:bookmarkStart w:id="14" w:name="_Toc440557729"/>
+      <w:r>
+        <w:t>Frontend Workflow Automation - Bower &amp; Gulp</w:t>
+      </w:r>
+      <w:bookmarkEnd w:id="14"/>
+    </w:p>
+    <w:p>
+      <w:r>
+        <w:t>Moving towards becoming independent of IDE, bower and gulp is to be used for automation of frontend workflow.</w:t>
+      </w:r>
+    </w:p>
+    <w:p>
+      <w:pPr>
+        <w:pStyle w:val="Heading2"/>
+      </w:pPr>
+      <w:bookmarkStart w:id="15" w:name="_Toc440557730"/>
+      <w:r>
+        <w:t>Bower</w:t>
+      </w:r>
+      <w:bookmarkEnd w:id="15"/>
+    </w:p>
+    <w:p>
+      <w:r>
+        <w:t>Bower is a package manager primarily for front-end development. It needs to be installed using npm (node package manager).</w:t>
+      </w:r>
+    </w:p>
+    <w:p>
+      <w:r>
+        <w:tab/>
+        <w:t>npm install -g bower</w:t>
+      </w:r>
+    </w:p>
+    <w:p>
+      <w:r>
+        <w:t>I’ve included an initial version of bower for Nova prototype</w:t>
+      </w:r>
+    </w:p>
+    <w:p>
+      <w:r>
+        <w:lastRenderedPageBreak/>
+        <w:tab/>
+      </w:r>
+      <w:hyperlink r:id="rId22" w:history="1">
+        <w:r>
+          <w:rPr>
+            <w:rStyle w:val="Hyperlink"/>
+          </w:rPr>
+          <w:t>https://github.com/BlueprintSys/blueprint/blob/develop/app/Blueprint/bower.json</w:t>
+        </w:r>
+      </w:hyperlink>
+    </w:p>
+    <w:p>
+      <w:r>
+        <w:t>To install bower packages please run</w:t>
+      </w:r>
+    </w:p>
+    <w:p>
+      <w:r>
+        <w:tab/>
+        <w:t xml:space="preserve">bower install </w:t>
+      </w:r>
+    </w:p>
+    <w:p>
+      <w:r>
+        <w:t>My i</w:t>
+      </w:r>
+      <w:r>
+        <w:t>nitial version of bower includes dependencies to libraries that were in use</w:t>
+      </w:r>
+      <w:r>
+        <w:t xml:space="preserve"> (in RapidReview &amp; ImpactAnalysis)</w:t>
+      </w:r>
+      <w:r>
+        <w:t xml:space="preserve"> as we started Nova prototype namely:</w:t>
+      </w:r>
+    </w:p>
+    <w:p>
+      <w:pPr>
+        <w:pStyle w:val="ListParagraph"/>
+        <w:numPr>
+          <w:ilvl w:val="0"/>
+          <w:numId w:val="27"/>
+        </w:numPr>
+      </w:pPr>
+      <w:r>
+        <w:t>Angular &gt; 1.4.1 (Angular-mocks / Angular-ui-router/ …)</w:t>
+      </w:r>
+    </w:p>
+    <w:p>
+      <w:pPr>
+        <w:pStyle w:val="ListParagraph"/>
+        <w:numPr>
+          <w:ilvl w:val="0"/>
+          <w:numId w:val="27"/>
+        </w:numPr>
+      </w:pPr>
+      <w:r>
+        <w:t>Bootstrap &gt;3.3.5</w:t>
+      </w:r>
+    </w:p>
+    <w:p>
+      <w:pPr>
+        <w:pStyle w:val="ListParagraph"/>
+        <w:numPr>
+          <w:ilvl w:val="0"/>
+          <w:numId w:val="27"/>
+        </w:numPr>
+      </w:pPr>
+      <w:r>
+        <w:t>jQuery &gt; 2.1.1</w:t>
+      </w:r>
+    </w:p>
+    <w:p>
+      <w:pPr>
+        <w:pStyle w:val="ListParagraph"/>
+        <w:numPr>
+          <w:ilvl w:val="0"/>
+          <w:numId w:val="27"/>
+        </w:numPr>
+      </w:pPr>
+      <w:r>
+        <w:t>d3 (for ImpactAnalysis)</w:t>
+      </w:r>
+    </w:p>
+    <w:p>
+      <w:pPr>
+        <w:pStyle w:val="ListParagraph"/>
+        <w:numPr>
+          <w:ilvl w:val="0"/>
+          <w:numId w:val="27"/>
+        </w:numPr>
+      </w:pPr>
+      <w:r>
+        <w:t xml:space="preserve">fontawesome </w:t>
+      </w:r>
+    </w:p>
+    <w:p>
+      <w:pPr>
+        <w:pStyle w:val="ListParagraph"/>
+        <w:numPr>
+          <w:ilvl w:val="0"/>
+          <w:numId w:val="27"/>
+        </w:numPr>
+      </w:pPr>
+      <w:r>
+        <w:t>jquery-ui (? – might be able to remove this)</w:t>
+      </w:r>
+    </w:p>
+    <w:p>
+      <w:pPr>
+        <w:pStyle w:val="ListParagraph"/>
+        <w:numPr>
+          <w:ilvl w:val="0"/>
+          <w:numId w:val="27"/>
+        </w:numPr>
+      </w:pPr>
+      <w:r>
+        <w:t>jobx</w:t>
+      </w:r>
+    </w:p>
+    <w:p>
+      <w:pPr>
+        <w:pStyle w:val="ListParagraph"/>
+        <w:numPr>
+          <w:ilvl w:val="0"/>
+          <w:numId w:val="27"/>
+        </w:numPr>
+      </w:pPr>
+      <w:r>
+        <w:t>tinymce (for RapidReview)</w:t>
+      </w:r>
+    </w:p>
+    <w:p>
+      <w:pPr>
+        <w:pStyle w:val="ListParagraph"/>
+        <w:numPr>
+          <w:ilvl w:val="0"/>
+          <w:numId w:val="27"/>
+        </w:numPr>
+      </w:pPr>
+      <w:r>
+        <w:t>ui-select</w:t>
+      </w:r>
+    </w:p>
+    <w:p>
+      <w:pPr>
+        <w:pStyle w:val="ListParagraph"/>
+        <w:numPr>
+          <w:ilvl w:val="0"/>
+          <w:numId w:val="27"/>
+        </w:numPr>
+      </w:pPr>
+      <w:r>
+        <w:t>kendo-ui-core</w:t>
+      </w:r>
+      <w:r>
+        <w:t xml:space="preserve"> (? – might be able to remove this)</w:t>
+      </w:r>
+    </w:p>
+    <w:p>
+      <w:r>
+        <w:t>But also added a</w:t>
+      </w:r>
+    </w:p>
+    <w:p>
+      <w:pPr>
+        <w:pStyle w:val="ListParagraph"/>
+        <w:numPr>
+          <w:ilvl w:val="0"/>
+          <w:numId w:val="27"/>
+        </w:numPr>
+      </w:pPr>
+      <w:r>
+        <w:t>jstree (a popular jquery library for building trees with lazy loading features)</w:t>
+      </w:r>
+    </w:p>
+    <w:p>
+      <w:pPr>
+        <w:pStyle w:val="ListParagraph"/>
+        <w:numPr>
+          <w:ilvl w:val="0"/>
+          <w:numId w:val="27"/>
+        </w:numPr>
+      </w:pPr>
+      <w:r>
+        <w:t>jqwidgets</w:t>
+      </w:r>
+      <w:r>
+        <w:t xml:space="preserve"> (mainl</w:t>
+      </w:r>
+      <w:r>
+        <w:t>y because of a docking/pinning feature in jqxDockingLayout)</w:t>
+      </w:r>
+    </w:p>
+    <w:p>
+      <w:r>
+        <w:t xml:space="preserve">Please note </w:t>
+      </w:r>
+      <w:r>
+        <w:t xml:space="preserve">for non-open-source libraries (such as mxgraph), we </w:t>
+      </w:r>
+      <w:r>
+        <w:t>can’t use</w:t>
+      </w:r>
+      <w:r>
+        <w:t xml:space="preserve"> bower </w:t>
+      </w:r>
+      <w:r>
+        <w:t>and we need to include the library separately</w:t>
+      </w:r>
+      <w:r>
+        <w:t>.</w:t>
+      </w:r>
+    </w:p>
+    <w:p>
+      <w:r>
+        <w:t>A notable</w:t>
+      </w:r>
+      <w:r>
+        <w:t xml:space="preserve"> alternative to bower</w:t>
+      </w:r>
+      <w:r>
+        <w:t>,</w:t>
+      </w:r>
+      <w:r>
+        <w:t xml:space="preserve"> worth looking at is </w:t>
+      </w:r>
+      <w:r>
+        <w:rPr>
+          <w:b/>
+          <w:bCs/>
+        </w:rPr>
+        <w:t>jspm</w:t>
+      </w:r>
+      <w:r>
+        <w:rPr>
+          <w:b/>
+          <w:bCs/>
+        </w:rPr>
+        <w:t xml:space="preserve"> </w:t>
+      </w:r>
+      <w:r>
+        <w:t>to</w:t>
+      </w:r>
+      <w:r>
+        <w:t xml:space="preserve"> enable us,</w:t>
+      </w:r>
+      <w:r>
+        <w:t xml:space="preserve"> dynamically load</w:t>
+      </w:r>
+      <w:r>
+        <w:t xml:space="preserve"> javascript libraries as needed.</w:t>
+      </w:r>
     </w:p>
     <w:p/>
+    <w:p>
+      <w:pPr>
+        <w:pStyle w:val="Heading2"/>
+      </w:pPr>
+      <w:bookmarkStart w:id="16" w:name="_Toc440557731"/>
+      <w:r>
+        <w:t>Gulp</w:t>
+      </w:r>
+      <w:bookmarkEnd w:id="16"/>
+    </w:p>
+    <w:p>
+      <w:r>
+        <w:t>Gulp is used to automate build process for front-end development. It needs to be installed using npm (node package manager).</w:t>
+      </w:r>
+    </w:p>
+    <w:p>
+      <w:r>
+        <w:tab/>
+        <w:t>npm install -g gulp</w:t>
+      </w:r>
+    </w:p>
+    <w:p>
+      <w:r>
+        <w:t>I’ve included an initial version of gulp for Nova prototype here:</w:t>
+      </w:r>
+    </w:p>
+    <w:p>
+      <w:pPr>
+        <w:ind w:firstLine="720"/>
+      </w:pPr>
+      <w:hyperlink r:id="rId23" w:history="1">
+        <w:r>
+          <w:rPr>
+            <w:rStyle w:val="Hyperlink"/>
+          </w:rPr>
+          <w:t>https://github.com/BlueprintSys/blueprint/blob/develop/app/Blueprint/gulpfile.js</w:t>
+        </w:r>
+      </w:hyperlink>
+    </w:p>
+    <w:p>
+      <w:r>
+        <w:t>Run</w:t>
+      </w:r>
+    </w:p>
+    <w:p>
+      <w:pPr>
+        <w:ind w:firstLine="720"/>
+      </w:pPr>
+      <w:r>
+        <w:t>gulp help</w:t>
+      </w:r>
+    </w:p>
+    <w:p>
+      <w:r>
+        <w:t>to see the list of available tasks:</w:t>
+      </w:r>
+    </w:p>
+    <w:p>
+      <w:pPr>
+        <w:autoSpaceDE w:val="0"/>
+        <w:autoSpaceDN w:val="0"/>
+        <w:adjustRightInd w:val="0"/>
+        <w:spacing w:after="0" w:line="240" w:lineRule="auto"/>
+        <w:ind w:left="720"/>
+        <w:rPr>
+          <w:rFonts w:ascii="Lucida Console" w:hAnsi="Lucida Console" w:cs="Lucida Console"/>
+          <w:sz w:val="18"/>
+          <w:szCs w:val="18"/>
+        </w:rPr>
+      </w:pPr>
+      <w:r>
+        <w:rPr>
+          <w:rFonts w:ascii="Lucida Console" w:hAnsi="Lucida Console" w:cs="Lucida Console"/>
+          <w:sz w:val="18"/>
+          <w:szCs w:val="18"/>
+        </w:rPr>
+        <w:t xml:space="preserve">  bower        [start-build]</w:t>
+      </w:r>
+    </w:p>
+    <w:p>
+      <w:pPr>
+        <w:autoSpaceDE w:val="0"/>
+        <w:autoSpaceDN w:val="0"/>
+        <w:adjustRightInd w:val="0"/>
+        <w:spacing w:after="0" w:line="240" w:lineRule="auto"/>
+        <w:ind w:left="720"/>
+        <w:rPr>
+          <w:rFonts w:ascii="Lucida Console" w:hAnsi="Lucida Console" w:cs="Lucida Console"/>
+          <w:sz w:val="18"/>
+          <w:szCs w:val="18"/>
+        </w:rPr>
+      </w:pPr>
+      <w:r>
+        <w:rPr>
+          <w:rFonts w:ascii="Lucida Console" w:hAnsi="Lucida Console" w:cs="Lucida Console"/>
+          <w:sz w:val="18"/>
+          <w:szCs w:val="18"/>
+        </w:rPr>
+        <w:t xml:space="preserve">  build        [post-build]</w:t>
+      </w:r>
+    </w:p>
+    <w:p>
+      <w:pPr>
+        <w:autoSpaceDE w:val="0"/>
+        <w:autoSpaceDN w:val="0"/>
+        <w:adjustRightInd w:val="0"/>
+        <w:spacing w:after="0" w:line="240" w:lineRule="auto"/>
+        <w:ind w:left="720"/>
+        <w:rPr>
+          <w:rFonts w:ascii="Lucida Console" w:hAnsi="Lucida Console" w:cs="Lucida Console"/>
+          <w:sz w:val="18"/>
+          <w:szCs w:val="18"/>
+        </w:rPr>
+      </w:pPr>
+      <w:r>
+        <w:rPr>
+          <w:rFonts w:ascii="Lucida Console" w:hAnsi="Lucida Console" w:cs="Lucida Console"/>
+          <w:sz w:val="18"/>
+          <w:szCs w:val="18"/>
+        </w:rPr>
+        <w:t xml:space="preserve">  clean</w:t>
+      </w:r>
+    </w:p>
+    <w:p>
+      <w:pPr>
+        <w:autoSpaceDE w:val="0"/>
+        <w:autoSpaceDN w:val="0"/>
+        <w:adjustRightInd w:val="0"/>
+        <w:spacing w:after="0" w:line="240" w:lineRule="auto"/>
+        <w:ind w:left="720"/>
+        <w:rPr>
+          <w:rFonts w:ascii="Lucida Console" w:hAnsi="Lucida Console" w:cs="Lucida Console"/>
+          <w:sz w:val="18"/>
+          <w:szCs w:val="18"/>
+        </w:rPr>
+      </w:pPr>
+      <w:r>
+        <w:rPr>
+          <w:rFonts w:ascii="Lucida Console" w:hAnsi="Lucida Console" w:cs="Lucida Console"/>
+          <w:sz w:val="18"/>
+          <w:szCs w:val="18"/>
+        </w:rPr>
+        <w:t xml:space="preserve">  content      [start-build]</w:t>
+      </w:r>
+    </w:p>
+    <w:p>
+      <w:pPr>
+        <w:autoSpaceDE w:val="0"/>
+        <w:autoSpaceDN w:val="0"/>
+        <w:adjustRightInd w:val="0"/>
+        <w:spacing w:after="0" w:line="240" w:lineRule="auto"/>
+        <w:ind w:left="720"/>
+        <w:rPr>
+          <w:rFonts w:ascii="Lucida Console" w:hAnsi="Lucida Console" w:cs="Lucida Console"/>
+          <w:sz w:val="18"/>
+          <w:szCs w:val="18"/>
+        </w:rPr>
+      </w:pPr>
+      <w:r>
+        <w:rPr>
+          <w:rFonts w:ascii="Lucida Console" w:hAnsi="Lucida Console" w:cs="Lucida Console"/>
+          <w:sz w:val="18"/>
+          <w:szCs w:val="18"/>
+        </w:rPr>
+        <w:t xml:space="preserve">  css          [start-build]</w:t>
+      </w:r>
+    </w:p>
+    <w:p>
+      <w:pPr>
+        <w:autoSpaceDE w:val="0"/>
+        <w:autoSpaceDN w:val="0"/>
+        <w:adjustRightInd w:val="0"/>
+        <w:spacing w:after="0" w:line="240" w:lineRule="auto"/>
+        <w:ind w:left="720"/>
+        <w:rPr>
+          <w:rFonts w:ascii="Lucida Console" w:hAnsi="Lucida Console" w:cs="Lucida Console"/>
+          <w:sz w:val="18"/>
+          <w:szCs w:val="18"/>
+        </w:rPr>
+      </w:pPr>
+      <w:r>
+        <w:rPr>
+          <w:rFonts w:ascii="Lucida Console" w:hAnsi="Lucida Console" w:cs="Lucida Console"/>
+          <w:sz w:val="18"/>
+          <w:szCs w:val="18"/>
+        </w:rPr>
+        <w:lastRenderedPageBreak/>
+        <w:t xml:space="preserve">  default      Display this help text. [help]</w:t>
+      </w:r>
+    </w:p>
+    <w:p>
+      <w:pPr>
+        <w:autoSpaceDE w:val="0"/>
+        <w:autoSpaceDN w:val="0"/>
+        <w:adjustRightInd w:val="0"/>
+        <w:spacing w:after="0" w:line="240" w:lineRule="auto"/>
+        <w:ind w:left="720"/>
+        <w:rPr>
+          <w:rFonts w:ascii="Lucida Console" w:hAnsi="Lucida Console" w:cs="Lucida Console"/>
+          <w:sz w:val="18"/>
+          <w:szCs w:val="18"/>
+        </w:rPr>
+      </w:pPr>
+      <w:r>
+        <w:rPr>
+          <w:rFonts w:ascii="Lucida Console" w:hAnsi="Lucida Console" w:cs="Lucida Console"/>
+          <w:sz w:val="18"/>
+          <w:szCs w:val="18"/>
+        </w:rPr>
+        <w:t xml:space="preserve">  end-build    [bower, js, css, content]</w:t>
+      </w:r>
+    </w:p>
+    <w:p>
+      <w:pPr>
+        <w:autoSpaceDE w:val="0"/>
+        <w:autoSpaceDN w:val="0"/>
+        <w:adjustRightInd w:val="0"/>
+        <w:spacing w:after="0" w:line="240" w:lineRule="auto"/>
+        <w:ind w:left="720"/>
+        <w:rPr>
+          <w:rFonts w:ascii="Lucida Console" w:hAnsi="Lucida Console" w:cs="Lucida Console"/>
+          <w:sz w:val="18"/>
+          <w:szCs w:val="18"/>
+        </w:rPr>
+      </w:pPr>
+      <w:r>
+        <w:rPr>
+          <w:rFonts w:ascii="Lucida Console" w:hAnsi="Lucida Console" w:cs="Lucida Console"/>
+          <w:sz w:val="18"/>
+          <w:szCs w:val="18"/>
+        </w:rPr>
+        <w:t xml:space="preserve">  help         Display this help text.</w:t>
+      </w:r>
+    </w:p>
+    <w:p>
+      <w:pPr>
+        <w:autoSpaceDE w:val="0"/>
+        <w:autoSpaceDN w:val="0"/>
+        <w:adjustRightInd w:val="0"/>
+        <w:spacing w:after="0" w:line="240" w:lineRule="auto"/>
+        <w:ind w:left="720"/>
+        <w:rPr>
+          <w:rFonts w:ascii="Lucida Console" w:hAnsi="Lucida Console" w:cs="Lucida Console"/>
+          <w:sz w:val="18"/>
+          <w:szCs w:val="18"/>
+        </w:rPr>
+      </w:pPr>
+      <w:r>
+        <w:rPr>
+          <w:rFonts w:ascii="Lucida Console" w:hAnsi="Lucida Console" w:cs="Lucida Console"/>
+          <w:sz w:val="18"/>
+          <w:szCs w:val="18"/>
+        </w:rPr>
+        <w:t xml:space="preserve">  js           [ts]</w:t>
+      </w:r>
+    </w:p>
+    <w:p>
+      <w:pPr>
+        <w:autoSpaceDE w:val="0"/>
+        <w:autoSpaceDN w:val="0"/>
+        <w:adjustRightInd w:val="0"/>
+        <w:spacing w:after="0" w:line="240" w:lineRule="auto"/>
+        <w:ind w:left="720"/>
+        <w:rPr>
+          <w:rFonts w:ascii="Lucida Console" w:hAnsi="Lucida Console" w:cs="Lucida Console"/>
+          <w:sz w:val="18"/>
+          <w:szCs w:val="18"/>
+        </w:rPr>
+      </w:pPr>
+      <w:r>
+        <w:rPr>
+          <w:rFonts w:ascii="Lucida Console" w:hAnsi="Lucida Console" w:cs="Lucida Console"/>
+          <w:sz w:val="18"/>
+          <w:szCs w:val="18"/>
+        </w:rPr>
+        <w:t xml:space="preserve">  post-build   [end-build]</w:t>
+      </w:r>
+    </w:p>
+    <w:p>
+      <w:pPr>
+        <w:autoSpaceDE w:val="0"/>
+        <w:autoSpaceDN w:val="0"/>
+        <w:adjustRightInd w:val="0"/>
+        <w:spacing w:after="0" w:line="240" w:lineRule="auto"/>
+        <w:ind w:left="720"/>
+        <w:rPr>
+          <w:rFonts w:ascii="Lucida Console" w:hAnsi="Lucida Console" w:cs="Lucida Console"/>
+          <w:sz w:val="18"/>
+          <w:szCs w:val="18"/>
+        </w:rPr>
+      </w:pPr>
+      <w:r>
+        <w:rPr>
+          <w:rFonts w:ascii="Lucida Console" w:hAnsi="Lucida Console" w:cs="Lucida Console"/>
+          <w:sz w:val="18"/>
+          <w:szCs w:val="18"/>
+        </w:rPr>
+        <w:t xml:space="preserve">  run          [build]</w:t>
+      </w:r>
+    </w:p>
+    <w:p>
+      <w:pPr>
+        <w:autoSpaceDE w:val="0"/>
+        <w:autoSpaceDN w:val="0"/>
+        <w:adjustRightInd w:val="0"/>
+        <w:spacing w:after="0" w:line="240" w:lineRule="auto"/>
+        <w:ind w:left="720"/>
+        <w:rPr>
+          <w:rFonts w:ascii="Lucida Console" w:hAnsi="Lucida Console" w:cs="Lucida Console"/>
+          <w:sz w:val="18"/>
+          <w:szCs w:val="18"/>
+        </w:rPr>
+      </w:pPr>
+      <w:r>
+        <w:rPr>
+          <w:rFonts w:ascii="Lucida Console" w:hAnsi="Lucida Console" w:cs="Lucida Console"/>
+          <w:sz w:val="18"/>
+          <w:szCs w:val="18"/>
+        </w:rPr>
+        <w:t xml:space="preserve">  serve</w:t>
+      </w:r>
+    </w:p>
+    <w:p>
+      <w:pPr>
+        <w:autoSpaceDE w:val="0"/>
+        <w:autoSpaceDN w:val="0"/>
+        <w:adjustRightInd w:val="0"/>
+        <w:spacing w:after="0" w:line="240" w:lineRule="auto"/>
+        <w:ind w:left="720"/>
+        <w:rPr>
+          <w:rFonts w:ascii="Lucida Console" w:hAnsi="Lucida Console" w:cs="Lucida Console"/>
+          <w:sz w:val="18"/>
+          <w:szCs w:val="18"/>
+        </w:rPr>
+      </w:pPr>
+      <w:r>
+        <w:rPr>
+          <w:rFonts w:ascii="Lucida Console" w:hAnsi="Lucida Console" w:cs="Lucida Console"/>
+          <w:sz w:val="18"/>
+          <w:szCs w:val="18"/>
+        </w:rPr>
+        <w:t xml:space="preserve">  start-build  [clean]</w:t>
+      </w:r>
+    </w:p>
+    <w:p>
+      <w:pPr>
+        <w:autoSpaceDE w:val="0"/>
+        <w:autoSpaceDN w:val="0"/>
+        <w:adjustRightInd w:val="0"/>
+        <w:spacing w:after="0" w:line="240" w:lineRule="auto"/>
+        <w:ind w:left="720"/>
+        <w:rPr>
+          <w:rFonts w:ascii="Lucida Console" w:hAnsi="Lucida Console" w:cs="Lucida Console"/>
+          <w:sz w:val="18"/>
+          <w:szCs w:val="18"/>
+        </w:rPr>
+      </w:pPr>
+      <w:r>
+        <w:rPr>
+          <w:rFonts w:ascii="Lucida Console" w:hAnsi="Lucida Console" w:cs="Lucida Console"/>
+          <w:sz w:val="18"/>
+          <w:szCs w:val="18"/>
+        </w:rPr>
+        <w:t xml:space="preserve">  ts           [start-build]</w:t>
+      </w:r>
+    </w:p>
+    <w:p/>
+    <w:p>
+      <w:r>
+        <w:t>Nove prototype was developed without using TypeScript however in order to make sure we can compile typescript using gulp a task had been developed to do so. Run</w:t>
+      </w:r>
+    </w:p>
+    <w:p>
+      <w:r>
+        <w:tab/>
+        <w:t>gulp ts</w:t>
+      </w:r>
+    </w:p>
+    <w:p>
+      <w:r>
+        <w:t xml:space="preserve">Also I had started playing with integrating gulp with Visual Studio using its TaskRunner but </w:t>
+      </w:r>
+      <w:r>
+        <w:t>at the time of this writing I didn’t get to finish it all as my main development for Nova prototype was agnostic to the IDE (I used sublime and ran commands through git bash) but there are tasks there to minify and concatenate javascript and css.</w:t>
+      </w:r>
+    </w:p>
+    <w:p>
+      <w:r>
+        <w:t>Another task we need to add to gulp is compiling sass</w:t>
+      </w:r>
+    </w:p>
+    <w:p>
+      <w:r>
+        <w:t>Run</w:t>
+      </w:r>
+    </w:p>
+    <w:p>
+      <w:r>
+        <w:tab/>
+        <w:t>gulp serve</w:t>
+      </w:r>
+    </w:p>
+    <w:p>
+      <w:r>
+        <w:t>to start a light-weight node webserver for Nova prototype – there are no server components just mock objects that need to be served from a webserver for nova to work.</w:t>
+      </w:r>
+    </w:p>
+    <w:p>
+      <w:pPr>
+        <w:pStyle w:val="Heading1"/>
+      </w:pPr>
+      <w:bookmarkStart w:id="17" w:name="_Toc440557732"/>
+      <w:r>
+        <w:t>Nova prototype</w:t>
+      </w:r>
+      <w:bookmarkEnd w:id="17"/>
+    </w:p>
+    <w:p/>
+    <w:p>
+      <w:r>
+        <w:t xml:space="preserve">A working prototype of Nova is currently committed in blueprint repo under </w:t>
+      </w:r>
+      <w:r>
+        <w:rPr>
+          <w:b/>
+          <w:bCs/>
+        </w:rPr>
+        <w:t>app/Blueprint</w:t>
+      </w:r>
+      <w:r>
+        <w:t xml:space="preserve"> directory / develop branch which also includes Scenario-Manager/Storyteller:</w:t>
+      </w:r>
+    </w:p>
+    <w:p>
+      <w:pPr>
+        <w:ind w:firstLine="720"/>
+      </w:pPr>
+      <w:hyperlink r:id="rId24" w:history="1">
+        <w:r>
+          <w:rPr>
+            <w:rStyle w:val="Hyperlink"/>
+          </w:rPr>
+          <w:t>https://github.com/BlueprintSys/blueprint/tree/develop/app/Blueprint</w:t>
+        </w:r>
+      </w:hyperlink>
+    </w:p>
+    <w:p>
+      <w:r>
+        <w:t>Instructions on how to run Nova prototype is provided as a README on same page.</w:t>
+      </w:r>
+      <w:r>
+        <w:t xml:space="preserve"> After running gulp serve, you’d see the prototype on </w:t>
+      </w:r>
+      <w:hyperlink r:id="rId25" w:history="1">
+        <w:r>
+          <w:rPr>
+            <w:rStyle w:val="Hyperlink"/>
+          </w:rPr>
+          <w:t>http://localhost:8000</w:t>
+        </w:r>
+      </w:hyperlink>
+    </w:p>
+    <w:p>
+      <w:r>
+        <w:t>Also in order to decide between different layout libraries a number of prototypes were developed currently under</w:t>
+      </w:r>
+    </w:p>
+    <w:p>
+      <w:pPr>
+        <w:ind w:firstLine="720"/>
+      </w:pPr>
+      <w:hyperlink r:id="rId26" w:history="1">
+        <w:r>
+          <w:rPr>
+            <w:rStyle w:val="Hyperlink"/>
+          </w:rPr>
+          <w:t>https://github.com/BlueprintSys/blueprint/tree/develop/prototype</w:t>
+        </w:r>
+      </w:hyperlink>
+    </w:p>
+    <w:p>
+      <w:r>
+        <w:t>You can run these prototypes similarly using same comman</w:t>
+      </w:r>
+      <w:r>
+        <w:t xml:space="preserve">ds but from prototype directory and on </w:t>
+      </w:r>
+      <w:hyperlink r:id="rId27" w:history="1">
+        <w:r>
+          <w:rPr>
+            <w:rStyle w:val="Hyperlink"/>
+          </w:rPr>
+          <w:t>http://localhost:9000</w:t>
+        </w:r>
+      </w:hyperlink>
+      <w:r>
+        <w:t xml:space="preserve"> you’d see a link to all other prototypes</w:t>
+      </w:r>
+    </w:p>
+    <w:p>
+      <w:r>
+        <w:t xml:space="preserve">Please note, at the time of developing of most of the prototypes, UX team were also working on their designs in parallel and the main goal of the prototypes were to </w:t>
+      </w:r>
+      <w:r>
+        <w:t>help us select</w:t>
+      </w:r>
+      <w:r>
+        <w:t xml:space="preserve"> the widget libraries </w:t>
+      </w:r>
+      <w:r>
+        <w:t xml:space="preserve">that support all the features we </w:t>
+      </w:r>
+      <w:r>
+        <w:t xml:space="preserve">talked about as well as </w:t>
+      </w:r>
+      <w:r>
+        <w:t xml:space="preserve">features </w:t>
+      </w:r>
+      <w:r>
+        <w:t>cur</w:t>
+      </w:r>
+      <w:r>
+        <w:t xml:space="preserve">rently supported in Silverlight. As a result </w:t>
+      </w:r>
+      <w:r>
+        <w:t xml:space="preserve">the look and feel of the prototypes currently does not </w:t>
+      </w:r>
+      <w:r>
+        <w:t xml:space="preserve">necessarily </w:t>
+      </w:r>
+      <w:r>
+        <w:t xml:space="preserve">match UX team designs and </w:t>
+      </w:r>
+      <w:r>
+        <w:t xml:space="preserve">are </w:t>
+      </w:r>
+      <w:r>
+        <w:t>more in line with the</w:t>
+      </w:r>
+      <w:r>
+        <w:t xml:space="preserve"> current Silverlight version.</w:t>
+      </w:r>
+    </w:p>
+    <w:p>
+      <w:pPr>
+        <w:pStyle w:val="Heading2"/>
+      </w:pPr>
+      <w:bookmarkStart w:id="18" w:name="_Toc440557733"/>
+      <w:r>
+        <w:lastRenderedPageBreak/>
+        <w:t>Using KendoUI</w:t>
+      </w:r>
+      <w:bookmarkEnd w:id="18"/>
+    </w:p>
+    <w:p>
+      <w:pPr>
+        <w:rPr>
+          <w:noProof/>
+          <w:lang w:eastAsia="en-US"/>
+        </w:rPr>
+      </w:pPr>
+      <w:r>
+        <w:rPr>
+          <w:noProof/>
+          <w:lang w:eastAsia="en-US"/>
+        </w:rPr>
+        <w:t xml:space="preserve">KendoUI is from the same company (Telerik) that developed same widgets for silverlight version so it made sense to stick with the same library vendor in hopes to get similar usability experince. </w:t>
+      </w:r>
+    </w:p>
+    <w:p>
+      <w:pPr>
+        <w:rPr>
+          <w:noProof/>
+          <w:lang w:eastAsia="en-US"/>
+        </w:rPr>
+      </w:pPr>
+      <w:r>
+        <w:rPr>
+          <w:noProof/>
+          <w:lang w:eastAsia="en-US"/>
+        </w:rPr>
+        <w:t>Also KendoUI was already</w:t>
+      </w:r>
+      <w:r>
+        <w:rPr>
+          <w:noProof/>
+          <w:lang w:eastAsia="en-US"/>
+        </w:rPr>
+        <w:t xml:space="preserve"> in use in RapidReview &amp; </w:t>
+      </w:r>
+      <w:r>
+        <w:rPr>
+          <w:noProof/>
+          <w:lang w:eastAsia="en-US"/>
+        </w:rPr>
+        <w:t>ImpactAnalysis.</w:t>
+      </w:r>
+    </w:p>
+    <w:p>
+      <w:r>
+        <w:rPr>
+          <w:noProof/>
+          <w:lang w:eastAsia="en-US"/>
+        </w:rPr>
+        <w:t xml:space="preserve">In the prototype, I used their tree, drop-down menu, table, tabs and splitter. </w:t>
+      </w:r>
+      <w:r>
+        <w:t xml:space="preserve">However </w:t>
+      </w:r>
+      <w:r>
+        <w:t xml:space="preserve">layout </w:t>
+      </w:r>
+      <w:r>
+        <w:t>dockablity/pinning is missing from KendoUI</w:t>
+      </w:r>
+      <w:r>
+        <w:t xml:space="preserve"> library as a widget – could be implemented though using splitter but might be too much work…</w:t>
+      </w:r>
+    </w:p>
+    <w:p>
+      <w:r>
+        <w:rPr>
+          <w:noProof/>
+          <w:lang w:eastAsia="en-US"/>
+        </w:rPr>
+        <w:drawing>
+          <wp:inline distT="0" distB="0" distL="0" distR="0">
+            <wp:extent cx="5935345" cy="3916045"/>
+            <wp:effectExtent l="0" t="0" r="8255" b="8255"/>
+            <wp:docPr id="6" name="Picture 6"/>
+            <wp:cNvGraphicFramePr>
+              <a:graphicFrameLocks xmlns:a="http://schemas.openxmlformats.org/drawingml/2006/main" noChangeAspect="1"/>
+            </wp:cNvGraphicFramePr>
+            <a:graphic xmlns:a="http://schemas.openxmlformats.org/drawingml/2006/main">
+              <a:graphicData uri="http://schemas.openxmlformats.org/drawingml/2006/picture">
+                <pic:pic xmlns:pic="http://schemas.openxmlformats.org/drawingml/2006/picture">
+                  <pic:nvPicPr>
+                    <pic:cNvPr id="0" name="Picture 8"/>
+                    <pic:cNvPicPr>
+                      <a:picLocks noChangeAspect="1" noChangeArrowheads="1"/>
+                    </pic:cNvPicPr>
+                  </pic:nvPicPr>
+                  <pic:blipFill>
+                    <a:blip r:embed="rId28" cstate="print">
+                      <a:extLst>
+                        <a:ext uri="{28A0092B-C50C-407E-A947-70E740481C1C}">
+                          <a14:useLocalDpi xmlns:a14="http://schemas.microsoft.com/office/drawing/2010/main" val="0"/>
+                        </a:ext>
+                      </a:extLst>
+                    </a:blip>
+                    <a:srcRect/>
+                    <a:stretch>
+                      <a:fillRect/>
+                    </a:stretch>
+                  </pic:blipFill>
+                  <pic:spPr bwMode="auto">
+                    <a:xfrm>
+                      <a:off x="0" y="0"/>
+                      <a:ext cx="5935345" cy="3916045"/>
+                    </a:xfrm>
+                    <a:prstGeom prst="rect">
+                      <a:avLst/>
+                    </a:prstGeom>
+                    <a:noFill/>
+                    <a:ln>
+                      <a:noFill/>
+                    </a:ln>
+                  </pic:spPr>
+                </pic:pic>
+              </a:graphicData>
+            </a:graphic>
+          </wp:inline>
+        </w:drawing>
+      </w:r>
+    </w:p>
+    <w:p>
+      <w:r>
+        <w:t>Independently team decided that they want to stop using KendoUI for Nova</w:t>
+      </w:r>
+    </w:p>
+    <w:p/>
+    <w:p>
+      <w:pPr>
+        <w:pStyle w:val="Heading2"/>
+      </w:pPr>
+      <w:bookmarkStart w:id="19" w:name="_Toc440557734"/>
+      <w:r>
+        <w:t>Using</w:t>
+      </w:r>
+      <w:r>
+        <w:t xml:space="preserve"> open-source components such as</w:t>
+      </w:r>
+      <w:r>
+        <w:t xml:space="preserve"> jquery-layout, bootstrap, jstree</w:t>
+      </w:r>
+      <w:bookmarkEnd w:id="19"/>
+    </w:p>
+    <w:p/>
+    <w:p>
+      <w:r>
+        <w:t>As part of this prototype</w:t>
+      </w:r>
+      <w:r>
+        <w:t>, I w</w:t>
+      </w:r>
+      <w:r>
+        <w:t>rapped jstree</w:t>
+      </w:r>
+      <w:r>
+        <w:t xml:space="preserve"> (</w:t>
+      </w:r>
+      <w:hyperlink r:id="rId29" w:history="1">
+        <w:r>
+          <w:rPr>
+            <w:rStyle w:val="Hyperlink"/>
+          </w:rPr>
+          <w:t>https://www.jstree.com/</w:t>
+        </w:r>
+      </w:hyperlink>
+      <w:r>
+        <w:t>) as an angular directive. jstree is widely used and supports lazy loading of tree nodes as we expand them.</w:t>
+      </w:r>
+    </w:p>
+    <w:p>
+      <w:r>
+        <w:t>It also supports drag&amp;drap, context menu and editing/creating nodes dynamically.</w:t>
+      </w:r>
+    </w:p>
+    <w:p>
+      <w:r>
+        <w:t>I also wrote the code so that on click of each node, we show the contents corresponding to the nodes as boostrap table.</w:t>
+      </w:r>
+    </w:p>
+    <w:p>
+      <w:r>
+        <w:lastRenderedPageBreak/>
+        <w:t>I’ve also tried loading mxgraph editor example, Impact Analysis and Rapid review, inside the main pane on the screen. See blow:</w:t>
+      </w:r>
+    </w:p>
+    <w:p>
+      <w:r>
+        <w:rPr>
+          <w:noProof/>
+          <w:lang w:eastAsia="en-US"/>
+        </w:rPr>
+        <w:drawing>
+          <wp:inline distT="0" distB="0" distL="0" distR="0" wp14:anchorId="1713780A" wp14:editId="0739C7E4">
+            <wp:extent cx="5943600" cy="3930650"/>
+            <wp:effectExtent l="0" t="0" r="0" b="0"/>
+            <wp:docPr id="1" name="Picture 1"/>
+            <wp:cNvGraphicFramePr>
+              <a:graphicFrameLocks xmlns:a="http://schemas.openxmlformats.org/drawingml/2006/main" noChangeAspect="1"/>
+            </wp:cNvGraphicFramePr>
+            <a:graphic xmlns:a="http://schemas.openxmlformats.org/drawingml/2006/main">
+              <a:graphicData uri="http://schemas.openxmlformats.org/drawingml/2006/picture">
+                <pic:pic xmlns:pic="http://schemas.openxmlformats.org/drawingml/2006/picture">
+                  <pic:nvPicPr>
+                    <pic:cNvPr id="1" name=""/>
+                    <pic:cNvPicPr/>
+                  </pic:nvPicPr>
+                  <pic:blipFill>
+                    <a:blip r:embed="rId30"/>
+                    <a:stretch>
+                      <a:fillRect/>
+                    </a:stretch>
+                  </pic:blipFill>
+                  <pic:spPr>
+                    <a:xfrm>
+                      <a:off x="0" y="0"/>
+                      <a:ext cx="5943600" cy="3930650"/>
+                    </a:xfrm>
+                    <a:prstGeom prst="rect">
+                      <a:avLst/>
+                    </a:prstGeom>
+                  </pic:spPr>
+                </pic:pic>
+              </a:graphicData>
+            </a:graphic>
+          </wp:inline>
+        </w:drawing>
+      </w:r>
+    </w:p>
+    <w:p/>
+    <w:p>
+      <w:r>
+        <w:t>The feature I missed from this prototype was being able to dock/undock, pin/unpin different panels.</w:t>
+      </w:r>
+    </w:p>
+    <w:p/>
+    <w:p>
+      <w:pPr>
+        <w:pStyle w:val="Heading2"/>
+      </w:pPr>
+      <w:bookmarkStart w:id="20" w:name="_Toc440557735"/>
+      <w:r>
+        <w:t>Using a bootstrap admin template</w:t>
+      </w:r>
+      <w:bookmarkEnd w:id="20"/>
+    </w:p>
+    <w:p>
+      <w:r>
+        <w:t xml:space="preserve">Because UX team’s mockups looked very similar to an admin panel templates available online to purchase and it was unlikely to receive css/icons/… that I needed, I went ahead and purchased a $20 template online from wrapbootstrap.com, called </w:t>
+      </w:r>
+      <w:hyperlink r:id="rId31" w:history="1">
+        <w:r>
+          <w:rPr>
+            <w:rStyle w:val="Hyperlink"/>
+          </w:rPr>
+          <w:t>http://seantheme.com/source-admin-v1.2/admin/html/index_v2.html</w:t>
+        </w:r>
+      </w:hyperlink>
+      <w:r>
+        <w:t xml:space="preserve">  (please note the enterprise license is more expensive if we decide to go this route)</w:t>
+      </w:r>
+    </w:p>
+    <w:p>
+      <w:r>
+        <w:t xml:space="preserve">And I attempted to customize it but found it is harder to customize. </w:t>
+      </w:r>
+      <w:r>
+        <w:t xml:space="preserve">Also the side panel was fixed size. </w:t>
+      </w:r>
+    </w:p>
+    <w:p>
+      <w:r>
+        <w:t>I was able to customize the explorer tree with jstree and the top panel bar.</w:t>
+      </w:r>
+    </w:p>
+    <w:p>
+      <w:r>
+        <w:rPr>
+          <w:noProof/>
+          <w:lang w:eastAsia="en-US"/>
+        </w:rPr>
+        <w:lastRenderedPageBreak/>
+        <w:drawing>
+          <wp:inline distT="0" distB="0" distL="0" distR="0" wp14:anchorId="7E43AC5C" wp14:editId="5F995C9E">
+            <wp:extent cx="5943600" cy="3930650"/>
+            <wp:effectExtent l="0" t="0" r="0" b="0"/>
+            <wp:docPr id="7" name="Picture 7"/>
+            <wp:cNvGraphicFramePr>
+              <a:graphicFrameLocks xmlns:a="http://schemas.openxmlformats.org/drawingml/2006/main" noChangeAspect="1"/>
+            </wp:cNvGraphicFramePr>
+            <a:graphic xmlns:a="http://schemas.openxmlformats.org/drawingml/2006/main">
+              <a:graphicData uri="http://schemas.openxmlformats.org/drawingml/2006/picture">
+                <pic:pic xmlns:pic="http://schemas.openxmlformats.org/drawingml/2006/picture">
+                  <pic:nvPicPr>
+                    <pic:cNvPr id="1" name=""/>
+                    <pic:cNvPicPr/>
+                  </pic:nvPicPr>
+                  <pic:blipFill>
+                    <a:blip r:embed="rId32"/>
+                    <a:stretch>
+                      <a:fillRect/>
+                    </a:stretch>
+                  </pic:blipFill>
+                  <pic:spPr>
+                    <a:xfrm>
+                      <a:off x="0" y="0"/>
+                      <a:ext cx="5943600" cy="3930650"/>
+                    </a:xfrm>
+                    <a:prstGeom prst="rect">
+                      <a:avLst/>
+                    </a:prstGeom>
+                  </pic:spPr>
+                </pic:pic>
+              </a:graphicData>
+            </a:graphic>
+          </wp:inline>
+        </w:drawing>
+      </w:r>
+    </w:p>
+    <w:p/>
+    <w:p/>
+    <w:p>
+      <w:pPr>
+        <w:pStyle w:val="Heading2"/>
+      </w:pPr>
+      <w:bookmarkStart w:id="21" w:name="_Toc440557736"/>
+      <w:r>
+        <w:t xml:space="preserve">Using </w:t>
+      </w:r>
+      <w:r>
+        <w:t>jqWidgets</w:t>
+      </w:r>
+      <w:bookmarkEnd w:id="21"/>
+    </w:p>
+    <w:p/>
+    <w:p>
+      <w:r>
+        <w:t>This prototype</w:t>
+      </w:r>
+      <w:r>
+        <w:t xml:space="preserve"> is using jqWidgets’ (</w:t>
+      </w:r>
+      <w:hyperlink r:id="rId33" w:history="1">
+        <w:r>
+          <w:rPr>
+            <w:rStyle w:val="Hyperlink"/>
+          </w:rPr>
+          <w:t>http://www.jqwidgets.com/</w:t>
+        </w:r>
+      </w:hyperlink>
+      <w:r>
+        <w:t>) jqxDockingLayout, jqxMenu, jqxtree, jqxgrid, filter,… and was the only library that I find can satisfy the docking/pinning requirement.</w:t>
+      </w:r>
+    </w:p>
+    <w:p>
+      <w:r>
+        <w:t>I was able to easily integrate mxgraph and my jstree implementation and I find it easily customizable.</w:t>
+      </w:r>
+    </w:p>
+    <w:p>
+      <w:r>
+        <w:t>Here’s how it looks for Scenario Manager if we were to open two instances of scenarios together:</w:t>
+      </w:r>
+    </w:p>
+    <w:p>
+      <w:r>
+        <w:rPr>
+          <w:noProof/>
+          <w:lang w:eastAsia="en-US"/>
+        </w:rPr>
+        <w:lastRenderedPageBreak/>
+        <w:drawing>
+          <wp:inline distT="0" distB="0" distL="0" distR="0" wp14:anchorId="74740156" wp14:editId="3784CC45">
+            <wp:extent cx="5943600" cy="3930650"/>
+            <wp:effectExtent l="0" t="0" r="0" b="0"/>
+            <wp:docPr id="8" name="Picture 8"/>
+            <wp:cNvGraphicFramePr>
+              <a:graphicFrameLocks xmlns:a="http://schemas.openxmlformats.org/drawingml/2006/main" noChangeAspect="1"/>
+            </wp:cNvGraphicFramePr>
+            <a:graphic xmlns:a="http://schemas.openxmlformats.org/drawingml/2006/main">
+              <a:graphicData uri="http://schemas.openxmlformats.org/drawingml/2006/picture">
+                <pic:pic xmlns:pic="http://schemas.openxmlformats.org/drawingml/2006/picture">
+                  <pic:nvPicPr>
+                    <pic:cNvPr id="1" name=""/>
+                    <pic:cNvPicPr/>
+                  </pic:nvPicPr>
+                  <pic:blipFill>
+                    <a:blip r:embed="rId34"/>
+                    <a:stretch>
+                      <a:fillRect/>
+                    </a:stretch>
+                  </pic:blipFill>
+                  <pic:spPr>
+                    <a:xfrm>
+                      <a:off x="0" y="0"/>
+                      <a:ext cx="5943600" cy="3930650"/>
+                    </a:xfrm>
+                    <a:prstGeom prst="rect">
+                      <a:avLst/>
+                    </a:prstGeom>
+                  </pic:spPr>
+                </pic:pic>
+              </a:graphicData>
+            </a:graphic>
+          </wp:inline>
+        </w:drawing>
+      </w:r>
+    </w:p>
     <w:sectPr>
       <w:pgSz w:w="12240" w:h="15840"/>
       <w:pgMar w:top="1440" w:right="1440" w:bottom="1440" w:left="1440" w:header="720" w:footer="720" w:gutter="0"/>
@@ -4505,6 +5937,118 @@
     </w:lvl>
   </w:abstractNum>
   <w:abstractNum w:abstractNumId="3" w15:restartNumberingAfterBreak="0">
+    <w:nsid w:val="2209627E"/>
+    <w:multiLevelType w:val="hybridMultilevel"/>
+    <w:tmpl w:val="29EEDC76"/>
+    <w:lvl w:ilvl="0" w:tplc="F7D4137E">
+      <w:numFmt w:val="bullet"/>
+      <w:lvlText w:val="-"/>
+      <w:lvlJc w:val="left"/>
+      <w:pPr>
+        <w:ind w:left="1080" w:hanging="360"/>
+      </w:pPr>
+      <w:rPr>
+        <w:rFonts w:ascii="Corbel" w:eastAsiaTheme="minorEastAsia" w:hAnsi="Corbel" w:cstheme="minorBidi" w:hint="default"/>
+      </w:rPr>
+    </w:lvl>
+    <w:lvl w:ilvl="1" w:tplc="04090003" w:tentative="1">
+      <w:start w:val="1"/>
+      <w:numFmt w:val="bullet"/>
+      <w:lvlText w:val="o"/>
+      <w:lvlJc w:val="left"/>
+      <w:pPr>
+        <w:ind w:left="1800" w:hanging="360"/>
+      </w:pPr>
+      <w:rPr>
+        <w:rFonts w:ascii="Courier New" w:hAnsi="Courier New" w:cs="Courier New" w:hint="default"/>
+      </w:rPr>
+    </w:lvl>
+    <w:lvl w:ilvl="2" w:tplc="04090005" w:tentative="1">
+      <w:start w:val="1"/>
+      <w:numFmt w:val="bullet"/>
+      <w:lvlText w:val=""/>
+      <w:lvlJc w:val="left"/>
+      <w:pPr>
+        <w:ind w:left="2520" w:hanging="360"/>
+      </w:pPr>
+      <w:rPr>
+        <w:rFonts w:ascii="Wingdings" w:hAnsi="Wingdings" w:hint="default"/>
+      </w:rPr>
+    </w:lvl>
+    <w:lvl w:ilvl="3" w:tplc="04090001" w:tentative="1">
+      <w:start w:val="1"/>
+      <w:numFmt w:val="bullet"/>
+      <w:lvlText w:val=""/>
+      <w:lvlJc w:val="left"/>
+      <w:pPr>
+        <w:ind w:left="3240" w:hanging="360"/>
+      </w:pPr>
+      <w:rPr>
+        <w:rFonts w:ascii="Symbol" w:hAnsi="Symbol" w:hint="default"/>
+      </w:rPr>
+    </w:lvl>
+    <w:lvl w:ilvl="4" w:tplc="04090003" w:tentative="1">
+      <w:start w:val="1"/>
+      <w:numFmt w:val="bullet"/>
+      <w:lvlText w:val="o"/>
+      <w:lvlJc w:val="left"/>
+      <w:pPr>
+        <w:ind w:left="3960" w:hanging="360"/>
+      </w:pPr>
+      <w:rPr>
+        <w:rFonts w:ascii="Courier New" w:hAnsi="Courier New" w:cs="Courier New" w:hint="default"/>
+      </w:rPr>
+    </w:lvl>
+    <w:lvl w:ilvl="5" w:tplc="04090005" w:tentative="1">
+      <w:start w:val="1"/>
+      <w:numFmt w:val="bullet"/>
+      <w:lvlText w:val=""/>
+      <w:lvlJc w:val="left"/>
+      <w:pPr>
+        <w:ind w:left="4680" w:hanging="360"/>
+      </w:pPr>
+      <w:rPr>
+        <w:rFonts w:ascii="Wingdings" w:hAnsi="Wingdings" w:hint="default"/>
+      </w:rPr>
+    </w:lvl>
+    <w:lvl w:ilvl="6" w:tplc="04090001" w:tentative="1">
+      <w:start w:val="1"/>
+      <w:numFmt w:val="bullet"/>
+      <w:lvlText w:val=""/>
+      <w:lvlJc w:val="left"/>
+      <w:pPr>
+        <w:ind w:left="5400" w:hanging="360"/>
+      </w:pPr>
+      <w:rPr>
+        <w:rFonts w:ascii="Symbol" w:hAnsi="Symbol" w:hint="default"/>
+      </w:rPr>
+    </w:lvl>
+    <w:lvl w:ilvl="7" w:tplc="04090003" w:tentative="1">
+      <w:start w:val="1"/>
+      <w:numFmt w:val="bullet"/>
+      <w:lvlText w:val="o"/>
+      <w:lvlJc w:val="left"/>
+      <w:pPr>
+        <w:ind w:left="6120" w:hanging="360"/>
+      </w:pPr>
+      <w:rPr>
+        <w:rFonts w:ascii="Courier New" w:hAnsi="Courier New" w:cs="Courier New" w:hint="default"/>
+      </w:rPr>
+    </w:lvl>
+    <w:lvl w:ilvl="8" w:tplc="04090005" w:tentative="1">
+      <w:start w:val="1"/>
+      <w:numFmt w:val="bullet"/>
+      <w:lvlText w:val=""/>
+      <w:lvlJc w:val="left"/>
+      <w:pPr>
+        <w:ind w:left="6840" w:hanging="360"/>
+      </w:pPr>
+      <w:rPr>
+        <w:rFonts w:ascii="Wingdings" w:hAnsi="Wingdings" w:hint="default"/>
+      </w:rPr>
+    </w:lvl>
+  </w:abstractNum>
+  <w:abstractNum w:abstractNumId="4" w15:restartNumberingAfterBreak="0">
     <w:nsid w:val="38AD721B"/>
     <w:multiLevelType w:val="hybridMultilevel"/>
     <w:tmpl w:val="E3D27296"/>
@@ -4593,7 +6137,7 @@
       </w:pPr>
     </w:lvl>
   </w:abstractNum>
-  <w:abstractNum w:abstractNumId="4" w15:restartNumberingAfterBreak="0">
+  <w:abstractNum w:abstractNumId="5" w15:restartNumberingAfterBreak="0">
     <w:nsid w:val="44C6155F"/>
     <w:multiLevelType w:val="hybridMultilevel"/>
     <w:tmpl w:val="1C80A9C8"/>
@@ -4706,7 +6250,7 @@
       </w:rPr>
     </w:lvl>
   </w:abstractNum>
-  <w:abstractNum w:abstractNumId="5" w15:restartNumberingAfterBreak="0">
+  <w:abstractNum w:abstractNumId="6" w15:restartNumberingAfterBreak="0">
     <w:nsid w:val="48227503"/>
     <w:multiLevelType w:val="hybridMultilevel"/>
     <w:tmpl w:val="481A754E"/>
@@ -4818,7 +6362,7 @@
       </w:rPr>
     </w:lvl>
   </w:abstractNum>
-  <w:abstractNum w:abstractNumId="6" w15:restartNumberingAfterBreak="0">
+  <w:abstractNum w:abstractNumId="7" w15:restartNumberingAfterBreak="0">
     <w:nsid w:val="549B76E6"/>
     <w:multiLevelType w:val="hybridMultilevel"/>
     <w:tmpl w:val="1D409D14"/>
@@ -4907,7 +6451,120 @@
       </w:pPr>
     </w:lvl>
   </w:abstractNum>
-  <w:abstractNum w:abstractNumId="7" w15:restartNumberingAfterBreak="0">
+  <w:abstractNum w:abstractNumId="8" w15:restartNumberingAfterBreak="0">
+    <w:nsid w:val="55846AB1"/>
+    <w:multiLevelType w:val="hybridMultilevel"/>
+    <w:tmpl w:val="8FECE382"/>
+    <w:lvl w:ilvl="0" w:tplc="04090001">
+      <w:start w:val="1"/>
+      <w:numFmt w:val="bullet"/>
+      <w:lvlText w:val=""/>
+      <w:lvlJc w:val="left"/>
+      <w:pPr>
+        <w:ind w:left="720" w:hanging="360"/>
+      </w:pPr>
+      <w:rPr>
+        <w:rFonts w:ascii="Symbol" w:hAnsi="Symbol" w:hint="default"/>
+      </w:rPr>
+    </w:lvl>
+    <w:lvl w:ilvl="1" w:tplc="04090003" w:tentative="1">
+      <w:start w:val="1"/>
+      <w:numFmt w:val="bullet"/>
+      <w:lvlText w:val="o"/>
+      <w:lvlJc w:val="left"/>
+      <w:pPr>
+        <w:ind w:left="1440" w:hanging="360"/>
+      </w:pPr>
+      <w:rPr>
+        <w:rFonts w:ascii="Courier New" w:hAnsi="Courier New" w:cs="Courier New" w:hint="default"/>
+      </w:rPr>
+    </w:lvl>
+    <w:lvl w:ilvl="2" w:tplc="04090005" w:tentative="1">
+      <w:start w:val="1"/>
+      <w:numFmt w:val="bullet"/>
+      <w:lvlText w:val=""/>
+      <w:lvlJc w:val="left"/>
+      <w:pPr>
+        <w:ind w:left="2160" w:hanging="360"/>
+      </w:pPr>
+      <w:rPr>
+        <w:rFonts w:ascii="Wingdings" w:hAnsi="Wingdings" w:hint="default"/>
+      </w:rPr>
+    </w:lvl>
+    <w:lvl w:ilvl="3" w:tplc="04090001" w:tentative="1">
+      <w:start w:val="1"/>
+      <w:numFmt w:val="bullet"/>
+      <w:lvlText w:val=""/>
+      <w:lvlJc w:val="left"/>
+      <w:pPr>
+        <w:ind w:left="2880" w:hanging="360"/>
+      </w:pPr>
+      <w:rPr>
+        <w:rFonts w:ascii="Symbol" w:hAnsi="Symbol" w:hint="default"/>
+      </w:rPr>
+    </w:lvl>
+    <w:lvl w:ilvl="4" w:tplc="04090003" w:tentative="1">
+      <w:start w:val="1"/>
+      <w:numFmt w:val="bullet"/>
+      <w:lvlText w:val="o"/>
+      <w:lvlJc w:val="left"/>
+      <w:pPr>
+        <w:ind w:left="3600" w:hanging="360"/>
+      </w:pPr>
+      <w:rPr>
+        <w:rFonts w:ascii="Courier New" w:hAnsi="Courier New" w:cs="Courier New" w:hint="default"/>
+      </w:rPr>
+    </w:lvl>
+    <w:lvl w:ilvl="5" w:tplc="04090005" w:tentative="1">
+      <w:start w:val="1"/>
+      <w:numFmt w:val="bullet"/>
+      <w:lvlText w:val=""/>
+      <w:lvlJc w:val="left"/>
+      <w:pPr>
+        <w:ind w:left="4320" w:hanging="360"/>
+      </w:pPr>
+      <w:rPr>
+        <w:rFonts w:ascii="Wingdings" w:hAnsi="Wingdings" w:hint="default"/>
+      </w:rPr>
+    </w:lvl>
+    <w:lvl w:ilvl="6" w:tplc="04090001" w:tentative="1">
+      <w:start w:val="1"/>
+      <w:numFmt w:val="bullet"/>
+      <w:lvlText w:val=""/>
+      <w:lvlJc w:val="left"/>
+      <w:pPr>
+        <w:ind w:left="5040" w:hanging="360"/>
+      </w:pPr>
+      <w:rPr>
+        <w:rFonts w:ascii="Symbol" w:hAnsi="Symbol" w:hint="default"/>
+      </w:rPr>
+    </w:lvl>
+    <w:lvl w:ilvl="7" w:tplc="04090003" w:tentative="1">
+      <w:start w:val="1"/>
+      <w:numFmt w:val="bullet"/>
+      <w:lvlText w:val="o"/>
+      <w:lvlJc w:val="left"/>
+      <w:pPr>
+        <w:ind w:left="5760" w:hanging="360"/>
+      </w:pPr>
+      <w:rPr>
+        <w:rFonts w:ascii="Courier New" w:hAnsi="Courier New" w:cs="Courier New" w:hint="default"/>
+      </w:rPr>
+    </w:lvl>
+    <w:lvl w:ilvl="8" w:tplc="04090005" w:tentative="1">
+      <w:start w:val="1"/>
+      <w:numFmt w:val="bullet"/>
+      <w:lvlText w:val=""/>
+      <w:lvlJc w:val="left"/>
+      <w:pPr>
+        <w:ind w:left="6480" w:hanging="360"/>
+      </w:pPr>
+      <w:rPr>
+        <w:rFonts w:ascii="Wingdings" w:hAnsi="Wingdings" w:hint="default"/>
+      </w:rPr>
+    </w:lvl>
+  </w:abstractNum>
+  <w:abstractNum w:abstractNumId="9" w15:restartNumberingAfterBreak="0">
     <w:nsid w:val="55B42227"/>
     <w:multiLevelType w:val="hybridMultilevel"/>
     <w:tmpl w:val="ED9C1936"/>
@@ -5020,7 +6677,7 @@
       </w:rPr>
     </w:lvl>
   </w:abstractNum>
-  <w:abstractNum w:abstractNumId="8" w15:restartNumberingAfterBreak="0">
+  <w:abstractNum w:abstractNumId="10" w15:restartNumberingAfterBreak="0">
     <w:nsid w:val="5B581A0B"/>
     <w:multiLevelType w:val="hybridMultilevel"/>
     <w:tmpl w:val="7D325918"/>
@@ -5133,7 +6790,7 @@
       </w:rPr>
     </w:lvl>
   </w:abstractNum>
-  <w:abstractNum w:abstractNumId="9" w15:restartNumberingAfterBreak="0">
+  <w:abstractNum w:abstractNumId="11" w15:restartNumberingAfterBreak="0">
     <w:nsid w:val="5C9A3FA5"/>
     <w:multiLevelType w:val="hybridMultilevel"/>
     <w:tmpl w:val="D03419F2"/>
@@ -5222,7 +6879,7 @@
       </w:pPr>
     </w:lvl>
   </w:abstractNum>
-  <w:abstractNum w:abstractNumId="10" w15:restartNumberingAfterBreak="0">
+  <w:abstractNum w:abstractNumId="12" w15:restartNumberingAfterBreak="0">
     <w:nsid w:val="5E4D6C97"/>
     <w:multiLevelType w:val="hybridMultilevel"/>
     <w:tmpl w:val="476EC32E"/>
@@ -5335,7 +6992,7 @@
       </w:rPr>
     </w:lvl>
   </w:abstractNum>
-  <w:abstractNum w:abstractNumId="11" w15:restartNumberingAfterBreak="0">
+  <w:abstractNum w:abstractNumId="13" w15:restartNumberingAfterBreak="0">
     <w:nsid w:val="677368B2"/>
     <w:multiLevelType w:val="hybridMultilevel"/>
     <w:tmpl w:val="2280F07E"/>
@@ -5448,7 +7105,7 @@
       </w:rPr>
     </w:lvl>
   </w:abstractNum>
-  <w:abstractNum w:abstractNumId="12" w15:restartNumberingAfterBreak="0">
+  <w:abstractNum w:abstractNumId="14" w15:restartNumberingAfterBreak="0">
     <w:nsid w:val="67934140"/>
     <w:multiLevelType w:val="hybridMultilevel"/>
     <w:tmpl w:val="DEC6F8E6"/>
@@ -5537,7 +7194,7 @@
       </w:pPr>
     </w:lvl>
   </w:abstractNum>
-  <w:abstractNum w:abstractNumId="13" w15:restartNumberingAfterBreak="0">
+  <w:abstractNum w:abstractNumId="15" w15:restartNumberingAfterBreak="0">
     <w:nsid w:val="6E172F48"/>
     <w:multiLevelType w:val="hybridMultilevel"/>
     <w:tmpl w:val="18E43B56"/>
@@ -5650,7 +7307,7 @@
       </w:rPr>
     </w:lvl>
   </w:abstractNum>
-  <w:abstractNum w:abstractNumId="14" w15:restartNumberingAfterBreak="0">
+  <w:abstractNum w:abstractNumId="16" w15:restartNumberingAfterBreak="0">
     <w:nsid w:val="707763E3"/>
     <w:multiLevelType w:val="hybridMultilevel"/>
     <w:tmpl w:val="65DAEEE2"/>
@@ -5739,7 +7396,7 @@
       </w:pPr>
     </w:lvl>
   </w:abstractNum>
-  <w:abstractNum w:abstractNumId="15" w15:restartNumberingAfterBreak="0">
+  <w:abstractNum w:abstractNumId="17" w15:restartNumberingAfterBreak="0">
     <w:nsid w:val="76E4689D"/>
     <w:multiLevelType w:val="hybridMultilevel"/>
     <w:tmpl w:val="65DAEEE2"/>
@@ -5828,7 +7485,7 @@
       </w:pPr>
     </w:lvl>
   </w:abstractNum>
-  <w:abstractNum w:abstractNumId="16" w15:restartNumberingAfterBreak="0">
+  <w:abstractNum w:abstractNumId="18" w15:restartNumberingAfterBreak="0">
     <w:nsid w:val="79FB7283"/>
     <w:multiLevelType w:val="hybridMultilevel"/>
     <w:tmpl w:val="65DAEEE2"/>
@@ -5918,7 +7575,7 @@
     </w:lvl>
   </w:abstractNum>
   <w:num w:numId="1">
-    <w:abstractNumId w:val="6"/>
+    <w:abstractNumId w:val="7"/>
   </w:num>
   <w:num w:numId="2">
     <w:abstractNumId w:val="1"/>
@@ -5951,49 +7608,55 @@
     <w:abstractNumId w:val="1"/>
   </w:num>
   <w:num w:numId="12">
+    <w:abstractNumId w:val="12"/>
+  </w:num>
+  <w:num w:numId="13">
+    <w:abstractNumId w:val="5"/>
+  </w:num>
+  <w:num w:numId="14">
     <w:abstractNumId w:val="10"/>
   </w:num>
-  <w:num w:numId="13">
-    <w:abstractNumId w:val="4"/>
-  </w:num>
-  <w:num w:numId="14">
-    <w:abstractNumId w:val="8"/>
-  </w:num>
   <w:num w:numId="15">
-    <w:abstractNumId w:val="5"/>
+    <w:abstractNumId w:val="6"/>
   </w:num>
   <w:num w:numId="16">
     <w:abstractNumId w:val="0"/>
   </w:num>
   <w:num w:numId="17">
-    <w:abstractNumId w:val="15"/>
+    <w:abstractNumId w:val="17"/>
   </w:num>
   <w:num w:numId="18">
-    <w:abstractNumId w:val="16"/>
+    <w:abstractNumId w:val="18"/>
   </w:num>
   <w:num w:numId="19">
-    <w:abstractNumId w:val="3"/>
+    <w:abstractNumId w:val="4"/>
   </w:num>
   <w:num w:numId="20">
-    <w:abstractNumId w:val="9"/>
+    <w:abstractNumId w:val="11"/>
   </w:num>
   <w:num w:numId="21">
-    <w:abstractNumId w:val="12"/>
+    <w:abstractNumId w:val="14"/>
   </w:num>
   <w:num w:numId="22">
-    <w:abstractNumId w:val="11"/>
+    <w:abstractNumId w:val="13"/>
   </w:num>
   <w:num w:numId="23">
-    <w:abstractNumId w:val="14"/>
+    <w:abstractNumId w:val="16"/>
   </w:num>
   <w:num w:numId="24">
     <w:abstractNumId w:val="2"/>
   </w:num>
   <w:num w:numId="25">
-    <w:abstractNumId w:val="13"/>
+    <w:abstractNumId w:val="15"/>
   </w:num>
   <w:num w:numId="26">
-    <w:abstractNumId w:val="7"/>
+    <w:abstractNumId w:val="9"/>
+  </w:num>
+  <w:num w:numId="27">
+    <w:abstractNumId w:val="3"/>
+  </w:num>
+  <w:num w:numId="28">
+    <w:abstractNumId w:val="8"/>
   </w:num>
 </w:numbering>
 </file>
@@ -6442,7 +8105,6 @@
     <w:next w:val="Normal"/>
     <w:link w:val="Heading3Char"/>
     <w:uiPriority w:val="9"/>
-    <w:semiHidden/>
     <w:unhideWhenUsed/>
     <w:qFormat/>
     <w:rsid w:val="007100F8"/>
@@ -6657,7 +8319,6 @@
     <w:basedOn w:val="DefaultParagraphFont"/>
     <w:link w:val="Heading3"/>
     <w:uiPriority w:val="9"/>
-    <w:semiHidden/>
     <w:rsid w:val="007100F8"/>
     <w:rPr>
       <w:rFonts w:asciiTheme="majorHAnsi" w:eastAsiaTheme="majorEastAsia" w:hAnsiTheme="majorHAnsi" w:cstheme="majorBidi"/>
@@ -7057,6 +8718,19 @@
       <w:ind w:left="220"/>
     </w:pPr>
   </w:style>
+  <w:style w:type="paragraph" w:styleId="TOC3">
+    <w:name w:val="toc 3"/>
+    <w:basedOn w:val="Normal"/>
+    <w:next w:val="Normal"/>
+    <w:autoRedefine/>
+    <w:uiPriority w:val="39"/>
+    <w:unhideWhenUsed/>
+    <w:rsid w:val="001620A5"/>
+    <w:pPr>
+      <w:spacing w:after="100"/>
+      <w:ind w:left="440"/>
+    </w:pPr>
+  </w:style>
 </w:styles>
 </file>
 
@@ -7343,7 +9017,7 @@
 </file>
 
 <file path=customXml/itemProps2.xml><?xml version="1.0" encoding="utf-8"?>
-<ds:datastoreItem xmlns:ds="http://schemas.openxmlformats.org/officeDocument/2006/customXml" ds:itemID="{E2309969-C2DA-4FB6-B4D9-A0C1CC151A76}">
+<ds:datastoreItem xmlns:ds="http://schemas.openxmlformats.org/officeDocument/2006/customXml" ds:itemID="{2439A6E3-C105-4AF3-A72A-B68FC7D8B595}">
   <ds:schemaRefs>
     <ds:schemaRef ds:uri="http://schemas.openxmlformats.org/officeDocument/2006/bibliography"/>
   </ds:schemaRefs>

</xml_diff>